<commit_message>
update sample config to doc
</commit_message>
<xml_diff>
--- a/Document/Force feedback controller user Manual.docx
+++ b/Document/Force feedback controller user Manual.docx
@@ -48,6 +48,1748 @@
         <w:t xml:space="preserve"> USER MANUAL</w:t>
       </w:r>
     </w:p>
+    <w:sdt>
+      <w:sdtPr>
+        <w:rPr>
+          <w:rFonts w:ascii="Times New Roman" w:eastAsiaTheme="minorHAnsi" w:hAnsi="Times New Roman" w:cs="Times New Roman"/>
+          <w:color w:val="auto"/>
+          <w:sz w:val="26"/>
+          <w:szCs w:val="26"/>
+        </w:rPr>
+        <w:id w:val="-1062639724"/>
+        <w:docPartObj>
+          <w:docPartGallery w:val="Table of Contents"/>
+          <w:docPartUnique/>
+        </w:docPartObj>
+      </w:sdtPr>
+      <w:sdtEndPr>
+        <w:rPr>
+          <w:b/>
+          <w:bCs/>
+          <w:noProof/>
+        </w:rPr>
+      </w:sdtEndPr>
+      <w:sdtContent>
+        <w:p>
+          <w:pPr>
+            <w:pStyle w:val="TOCHeading"/>
+            <w:rPr>
+              <w:rFonts w:ascii="Times New Roman" w:hAnsi="Times New Roman" w:cs="Times New Roman"/>
+              <w:sz w:val="26"/>
+              <w:szCs w:val="26"/>
+            </w:rPr>
+          </w:pPr>
+          <w:r>
+            <w:rPr>
+              <w:rFonts w:ascii="Times New Roman" w:hAnsi="Times New Roman" w:cs="Times New Roman"/>
+              <w:sz w:val="26"/>
+              <w:szCs w:val="26"/>
+            </w:rPr>
+            <w:t>Contents</w:t>
+          </w:r>
+        </w:p>
+        <w:p>
+          <w:pPr>
+            <w:pStyle w:val="TOC1"/>
+            <w:tabs>
+              <w:tab w:val="right" w:leader="dot" w:pos="9350"/>
+            </w:tabs>
+            <w:rPr>
+              <w:rFonts w:ascii="Times New Roman" w:eastAsiaTheme="minorEastAsia" w:hAnsi="Times New Roman" w:cs="Times New Roman"/>
+              <w:noProof/>
+              <w:sz w:val="26"/>
+              <w:szCs w:val="26"/>
+            </w:rPr>
+          </w:pPr>
+          <w:r>
+            <w:rPr>
+              <w:rFonts w:ascii="Times New Roman" w:hAnsi="Times New Roman" w:cs="Times New Roman"/>
+              <w:sz w:val="26"/>
+              <w:szCs w:val="26"/>
+            </w:rPr>
+            <w:fldChar w:fldCharType="begin"/>
+          </w:r>
+          <w:r>
+            <w:rPr>
+              <w:rFonts w:ascii="Times New Roman" w:hAnsi="Times New Roman" w:cs="Times New Roman"/>
+              <w:sz w:val="26"/>
+              <w:szCs w:val="26"/>
+            </w:rPr>
+            <w:instrText xml:space="preserve"> TOC \o "1-3" \h \z \u </w:instrText>
+          </w:r>
+          <w:r>
+            <w:rPr>
+              <w:rFonts w:ascii="Times New Roman" w:hAnsi="Times New Roman" w:cs="Times New Roman"/>
+              <w:sz w:val="26"/>
+              <w:szCs w:val="26"/>
+            </w:rPr>
+            <w:fldChar w:fldCharType="separate"/>
+          </w:r>
+          <w:hyperlink w:anchor="_Toc95773494" w:history="1">
+            <w:r>
+              <w:rPr>
+                <w:rStyle w:val="Hyperlink"/>
+                <w:rFonts w:ascii="Times New Roman" w:hAnsi="Times New Roman" w:cs="Times New Roman"/>
+                <w:b/>
+                <w:bCs/>
+                <w:noProof/>
+                <w:sz w:val="26"/>
+                <w:szCs w:val="26"/>
+              </w:rPr>
+              <w:t>1. Function Overview</w:t>
+            </w:r>
+            <w:r>
+              <w:rPr>
+                <w:rFonts w:ascii="Times New Roman" w:hAnsi="Times New Roman" w:cs="Times New Roman"/>
+                <w:noProof/>
+                <w:webHidden/>
+                <w:sz w:val="26"/>
+                <w:szCs w:val="26"/>
+              </w:rPr>
+              <w:tab/>
+            </w:r>
+            <w:r>
+              <w:rPr>
+                <w:rFonts w:ascii="Times New Roman" w:hAnsi="Times New Roman" w:cs="Times New Roman"/>
+                <w:noProof/>
+                <w:webHidden/>
+                <w:sz w:val="26"/>
+                <w:szCs w:val="26"/>
+              </w:rPr>
+              <w:fldChar w:fldCharType="begin"/>
+            </w:r>
+            <w:r>
+              <w:rPr>
+                <w:rFonts w:ascii="Times New Roman" w:hAnsi="Times New Roman" w:cs="Times New Roman"/>
+                <w:noProof/>
+                <w:webHidden/>
+                <w:sz w:val="26"/>
+                <w:szCs w:val="26"/>
+              </w:rPr>
+              <w:instrText xml:space="preserve"> PAGEREF _Toc95773494 \h </w:instrText>
+            </w:r>
+            <w:r>
+              <w:rPr>
+                <w:rFonts w:ascii="Times New Roman" w:hAnsi="Times New Roman" w:cs="Times New Roman"/>
+                <w:noProof/>
+                <w:webHidden/>
+                <w:sz w:val="26"/>
+                <w:szCs w:val="26"/>
+              </w:rPr>
+            </w:r>
+            <w:r>
+              <w:rPr>
+                <w:rFonts w:ascii="Times New Roman" w:hAnsi="Times New Roman" w:cs="Times New Roman"/>
+                <w:noProof/>
+                <w:webHidden/>
+                <w:sz w:val="26"/>
+                <w:szCs w:val="26"/>
+              </w:rPr>
+              <w:fldChar w:fldCharType="separate"/>
+            </w:r>
+            <w:r>
+              <w:rPr>
+                <w:rFonts w:ascii="Times New Roman" w:hAnsi="Times New Roman" w:cs="Times New Roman"/>
+                <w:noProof/>
+                <w:webHidden/>
+                <w:sz w:val="26"/>
+                <w:szCs w:val="26"/>
+              </w:rPr>
+              <w:t>2</w:t>
+            </w:r>
+            <w:r>
+              <w:rPr>
+                <w:rFonts w:ascii="Times New Roman" w:hAnsi="Times New Roman" w:cs="Times New Roman"/>
+                <w:noProof/>
+                <w:webHidden/>
+                <w:sz w:val="26"/>
+                <w:szCs w:val="26"/>
+              </w:rPr>
+              <w:fldChar w:fldCharType="end"/>
+            </w:r>
+          </w:hyperlink>
+        </w:p>
+        <w:p>
+          <w:pPr>
+            <w:pStyle w:val="TOC1"/>
+            <w:tabs>
+              <w:tab w:val="right" w:leader="dot" w:pos="9350"/>
+            </w:tabs>
+            <w:rPr>
+              <w:rFonts w:ascii="Times New Roman" w:eastAsiaTheme="minorEastAsia" w:hAnsi="Times New Roman" w:cs="Times New Roman"/>
+              <w:noProof/>
+              <w:sz w:val="26"/>
+              <w:szCs w:val="26"/>
+            </w:rPr>
+          </w:pPr>
+          <w:hyperlink w:anchor="_Toc95773495" w:history="1">
+            <w:r>
+              <w:rPr>
+                <w:rStyle w:val="Hyperlink"/>
+                <w:rFonts w:ascii="Times New Roman" w:hAnsi="Times New Roman" w:cs="Times New Roman"/>
+                <w:b/>
+                <w:bCs/>
+                <w:noProof/>
+                <w:sz w:val="26"/>
+                <w:szCs w:val="26"/>
+              </w:rPr>
+              <w:t>2. Connection</w:t>
+            </w:r>
+            <w:r>
+              <w:rPr>
+                <w:rFonts w:ascii="Times New Roman" w:hAnsi="Times New Roman" w:cs="Times New Roman"/>
+                <w:noProof/>
+                <w:webHidden/>
+                <w:sz w:val="26"/>
+                <w:szCs w:val="26"/>
+              </w:rPr>
+              <w:tab/>
+            </w:r>
+            <w:r>
+              <w:rPr>
+                <w:rFonts w:ascii="Times New Roman" w:hAnsi="Times New Roman" w:cs="Times New Roman"/>
+                <w:noProof/>
+                <w:webHidden/>
+                <w:sz w:val="26"/>
+                <w:szCs w:val="26"/>
+              </w:rPr>
+              <w:fldChar w:fldCharType="begin"/>
+            </w:r>
+            <w:r>
+              <w:rPr>
+                <w:rFonts w:ascii="Times New Roman" w:hAnsi="Times New Roman" w:cs="Times New Roman"/>
+                <w:noProof/>
+                <w:webHidden/>
+                <w:sz w:val="26"/>
+                <w:szCs w:val="26"/>
+              </w:rPr>
+              <w:instrText xml:space="preserve"> PAGEREF _Toc95773495 \h </w:instrText>
+            </w:r>
+            <w:r>
+              <w:rPr>
+                <w:rFonts w:ascii="Times New Roman" w:hAnsi="Times New Roman" w:cs="Times New Roman"/>
+                <w:noProof/>
+                <w:webHidden/>
+                <w:sz w:val="26"/>
+                <w:szCs w:val="26"/>
+              </w:rPr>
+            </w:r>
+            <w:r>
+              <w:rPr>
+                <w:rFonts w:ascii="Times New Roman" w:hAnsi="Times New Roman" w:cs="Times New Roman"/>
+                <w:noProof/>
+                <w:webHidden/>
+                <w:sz w:val="26"/>
+                <w:szCs w:val="26"/>
+              </w:rPr>
+              <w:fldChar w:fldCharType="separate"/>
+            </w:r>
+            <w:r>
+              <w:rPr>
+                <w:rFonts w:ascii="Times New Roman" w:hAnsi="Times New Roman" w:cs="Times New Roman"/>
+                <w:noProof/>
+                <w:webHidden/>
+                <w:sz w:val="26"/>
+                <w:szCs w:val="26"/>
+              </w:rPr>
+              <w:t>4</w:t>
+            </w:r>
+            <w:r>
+              <w:rPr>
+                <w:rFonts w:ascii="Times New Roman" w:hAnsi="Times New Roman" w:cs="Times New Roman"/>
+                <w:noProof/>
+                <w:webHidden/>
+                <w:sz w:val="26"/>
+                <w:szCs w:val="26"/>
+              </w:rPr>
+              <w:fldChar w:fldCharType="end"/>
+            </w:r>
+          </w:hyperlink>
+        </w:p>
+        <w:p>
+          <w:pPr>
+            <w:pStyle w:val="TOC2"/>
+            <w:tabs>
+              <w:tab w:val="right" w:leader="dot" w:pos="9350"/>
+            </w:tabs>
+            <w:rPr>
+              <w:rFonts w:ascii="Times New Roman" w:eastAsiaTheme="minorEastAsia" w:hAnsi="Times New Roman" w:cs="Times New Roman"/>
+              <w:noProof/>
+              <w:sz w:val="26"/>
+              <w:szCs w:val="26"/>
+            </w:rPr>
+          </w:pPr>
+          <w:hyperlink w:anchor="_Toc95773496" w:history="1">
+            <w:r>
+              <w:rPr>
+                <w:rStyle w:val="Hyperlink"/>
+                <w:rFonts w:ascii="Times New Roman" w:hAnsi="Times New Roman" w:cs="Times New Roman"/>
+                <w:noProof/>
+                <w:sz w:val="26"/>
+                <w:szCs w:val="26"/>
+              </w:rPr>
+              <w:t>2.1. Connect Power supply for servo driver</w:t>
+            </w:r>
+            <w:r>
+              <w:rPr>
+                <w:rFonts w:ascii="Times New Roman" w:hAnsi="Times New Roman" w:cs="Times New Roman"/>
+                <w:noProof/>
+                <w:webHidden/>
+                <w:sz w:val="26"/>
+                <w:szCs w:val="26"/>
+              </w:rPr>
+              <w:tab/>
+            </w:r>
+            <w:r>
+              <w:rPr>
+                <w:rFonts w:ascii="Times New Roman" w:hAnsi="Times New Roman" w:cs="Times New Roman"/>
+                <w:noProof/>
+                <w:webHidden/>
+                <w:sz w:val="26"/>
+                <w:szCs w:val="26"/>
+              </w:rPr>
+              <w:fldChar w:fldCharType="begin"/>
+            </w:r>
+            <w:r>
+              <w:rPr>
+                <w:rFonts w:ascii="Times New Roman" w:hAnsi="Times New Roman" w:cs="Times New Roman"/>
+                <w:noProof/>
+                <w:webHidden/>
+                <w:sz w:val="26"/>
+                <w:szCs w:val="26"/>
+              </w:rPr>
+              <w:instrText xml:space="preserve"> PAGEREF _Toc95773496 \h </w:instrText>
+            </w:r>
+            <w:r>
+              <w:rPr>
+                <w:rFonts w:ascii="Times New Roman" w:hAnsi="Times New Roman" w:cs="Times New Roman"/>
+                <w:noProof/>
+                <w:webHidden/>
+                <w:sz w:val="26"/>
+                <w:szCs w:val="26"/>
+              </w:rPr>
+            </w:r>
+            <w:r>
+              <w:rPr>
+                <w:rFonts w:ascii="Times New Roman" w:hAnsi="Times New Roman" w:cs="Times New Roman"/>
+                <w:noProof/>
+                <w:webHidden/>
+                <w:sz w:val="26"/>
+                <w:szCs w:val="26"/>
+              </w:rPr>
+              <w:fldChar w:fldCharType="separate"/>
+            </w:r>
+            <w:r>
+              <w:rPr>
+                <w:rFonts w:ascii="Times New Roman" w:hAnsi="Times New Roman" w:cs="Times New Roman"/>
+                <w:noProof/>
+                <w:webHidden/>
+                <w:sz w:val="26"/>
+                <w:szCs w:val="26"/>
+              </w:rPr>
+              <w:t>4</w:t>
+            </w:r>
+            <w:r>
+              <w:rPr>
+                <w:rFonts w:ascii="Times New Roman" w:hAnsi="Times New Roman" w:cs="Times New Roman"/>
+                <w:noProof/>
+                <w:webHidden/>
+                <w:sz w:val="26"/>
+                <w:szCs w:val="26"/>
+              </w:rPr>
+              <w:fldChar w:fldCharType="end"/>
+            </w:r>
+          </w:hyperlink>
+        </w:p>
+        <w:p>
+          <w:pPr>
+            <w:pStyle w:val="TOC2"/>
+            <w:tabs>
+              <w:tab w:val="right" w:leader="dot" w:pos="9350"/>
+            </w:tabs>
+            <w:rPr>
+              <w:rFonts w:ascii="Times New Roman" w:eastAsiaTheme="minorEastAsia" w:hAnsi="Times New Roman" w:cs="Times New Roman"/>
+              <w:noProof/>
+              <w:sz w:val="26"/>
+              <w:szCs w:val="26"/>
+            </w:rPr>
+          </w:pPr>
+          <w:hyperlink w:anchor="_Toc95773497" w:history="1">
+            <w:r>
+              <w:rPr>
+                <w:rStyle w:val="Hyperlink"/>
+                <w:rFonts w:ascii="Times New Roman" w:hAnsi="Times New Roman" w:cs="Times New Roman"/>
+                <w:noProof/>
+                <w:sz w:val="26"/>
+                <w:szCs w:val="26"/>
+              </w:rPr>
+              <w:t>2.2. DB25</w:t>
+            </w:r>
+            <w:r>
+              <w:rPr>
+                <w:rFonts w:ascii="Times New Roman" w:hAnsi="Times New Roman" w:cs="Times New Roman"/>
+                <w:noProof/>
+                <w:webHidden/>
+                <w:sz w:val="26"/>
+                <w:szCs w:val="26"/>
+              </w:rPr>
+              <w:tab/>
+            </w:r>
+            <w:r>
+              <w:rPr>
+                <w:rFonts w:ascii="Times New Roman" w:hAnsi="Times New Roman" w:cs="Times New Roman"/>
+                <w:noProof/>
+                <w:webHidden/>
+                <w:sz w:val="26"/>
+                <w:szCs w:val="26"/>
+              </w:rPr>
+              <w:fldChar w:fldCharType="begin"/>
+            </w:r>
+            <w:r>
+              <w:rPr>
+                <w:rFonts w:ascii="Times New Roman" w:hAnsi="Times New Roman" w:cs="Times New Roman"/>
+                <w:noProof/>
+                <w:webHidden/>
+                <w:sz w:val="26"/>
+                <w:szCs w:val="26"/>
+              </w:rPr>
+              <w:instrText xml:space="preserve"> PAGEREF _Toc95773497 \h </w:instrText>
+            </w:r>
+            <w:r>
+              <w:rPr>
+                <w:rFonts w:ascii="Times New Roman" w:hAnsi="Times New Roman" w:cs="Times New Roman"/>
+                <w:noProof/>
+                <w:webHidden/>
+                <w:sz w:val="26"/>
+                <w:szCs w:val="26"/>
+              </w:rPr>
+            </w:r>
+            <w:r>
+              <w:rPr>
+                <w:rFonts w:ascii="Times New Roman" w:hAnsi="Times New Roman" w:cs="Times New Roman"/>
+                <w:noProof/>
+                <w:webHidden/>
+                <w:sz w:val="26"/>
+                <w:szCs w:val="26"/>
+              </w:rPr>
+              <w:fldChar w:fldCharType="separate"/>
+            </w:r>
+            <w:r>
+              <w:rPr>
+                <w:rFonts w:ascii="Times New Roman" w:hAnsi="Times New Roman" w:cs="Times New Roman"/>
+                <w:noProof/>
+                <w:webHidden/>
+                <w:sz w:val="26"/>
+                <w:szCs w:val="26"/>
+              </w:rPr>
+              <w:t>4</w:t>
+            </w:r>
+            <w:r>
+              <w:rPr>
+                <w:rFonts w:ascii="Times New Roman" w:hAnsi="Times New Roman" w:cs="Times New Roman"/>
+                <w:noProof/>
+                <w:webHidden/>
+                <w:sz w:val="26"/>
+                <w:szCs w:val="26"/>
+              </w:rPr>
+              <w:fldChar w:fldCharType="end"/>
+            </w:r>
+          </w:hyperlink>
+        </w:p>
+        <w:p>
+          <w:pPr>
+            <w:pStyle w:val="TOC2"/>
+            <w:tabs>
+              <w:tab w:val="right" w:leader="dot" w:pos="9350"/>
+            </w:tabs>
+            <w:rPr>
+              <w:rFonts w:ascii="Times New Roman" w:eastAsiaTheme="minorEastAsia" w:hAnsi="Times New Roman" w:cs="Times New Roman"/>
+              <w:noProof/>
+              <w:sz w:val="26"/>
+              <w:szCs w:val="26"/>
+            </w:rPr>
+          </w:pPr>
+          <w:hyperlink w:anchor="_Toc95773498" w:history="1">
+            <w:r>
+              <w:rPr>
+                <w:rStyle w:val="Hyperlink"/>
+                <w:rFonts w:ascii="Times New Roman" w:hAnsi="Times New Roman" w:cs="Times New Roman"/>
+                <w:noProof/>
+                <w:sz w:val="26"/>
+                <w:szCs w:val="26"/>
+              </w:rPr>
+              <w:t>2.3. USB Connector</w:t>
+            </w:r>
+            <w:r>
+              <w:rPr>
+                <w:rFonts w:ascii="Times New Roman" w:hAnsi="Times New Roman" w:cs="Times New Roman"/>
+                <w:noProof/>
+                <w:webHidden/>
+                <w:sz w:val="26"/>
+                <w:szCs w:val="26"/>
+              </w:rPr>
+              <w:tab/>
+            </w:r>
+            <w:r>
+              <w:rPr>
+                <w:rFonts w:ascii="Times New Roman" w:hAnsi="Times New Roman" w:cs="Times New Roman"/>
+                <w:noProof/>
+                <w:webHidden/>
+                <w:sz w:val="26"/>
+                <w:szCs w:val="26"/>
+              </w:rPr>
+              <w:fldChar w:fldCharType="begin"/>
+            </w:r>
+            <w:r>
+              <w:rPr>
+                <w:rFonts w:ascii="Times New Roman" w:hAnsi="Times New Roman" w:cs="Times New Roman"/>
+                <w:noProof/>
+                <w:webHidden/>
+                <w:sz w:val="26"/>
+                <w:szCs w:val="26"/>
+              </w:rPr>
+              <w:instrText xml:space="preserve"> PAGEREF _Toc95773498 \h </w:instrText>
+            </w:r>
+            <w:r>
+              <w:rPr>
+                <w:rFonts w:ascii="Times New Roman" w:hAnsi="Times New Roman" w:cs="Times New Roman"/>
+                <w:noProof/>
+                <w:webHidden/>
+                <w:sz w:val="26"/>
+                <w:szCs w:val="26"/>
+              </w:rPr>
+            </w:r>
+            <w:r>
+              <w:rPr>
+                <w:rFonts w:ascii="Times New Roman" w:hAnsi="Times New Roman" w:cs="Times New Roman"/>
+                <w:noProof/>
+                <w:webHidden/>
+                <w:sz w:val="26"/>
+                <w:szCs w:val="26"/>
+              </w:rPr>
+              <w:fldChar w:fldCharType="separate"/>
+            </w:r>
+            <w:r>
+              <w:rPr>
+                <w:rFonts w:ascii="Times New Roman" w:hAnsi="Times New Roman" w:cs="Times New Roman"/>
+                <w:noProof/>
+                <w:webHidden/>
+                <w:sz w:val="26"/>
+                <w:szCs w:val="26"/>
+              </w:rPr>
+              <w:t>5</w:t>
+            </w:r>
+            <w:r>
+              <w:rPr>
+                <w:rFonts w:ascii="Times New Roman" w:hAnsi="Times New Roman" w:cs="Times New Roman"/>
+                <w:noProof/>
+                <w:webHidden/>
+                <w:sz w:val="26"/>
+                <w:szCs w:val="26"/>
+              </w:rPr>
+              <w:fldChar w:fldCharType="end"/>
+            </w:r>
+          </w:hyperlink>
+        </w:p>
+        <w:p>
+          <w:pPr>
+            <w:pStyle w:val="TOC2"/>
+            <w:tabs>
+              <w:tab w:val="right" w:leader="dot" w:pos="9350"/>
+            </w:tabs>
+            <w:rPr>
+              <w:rFonts w:ascii="Times New Roman" w:eastAsiaTheme="minorEastAsia" w:hAnsi="Times New Roman" w:cs="Times New Roman"/>
+              <w:noProof/>
+              <w:sz w:val="26"/>
+              <w:szCs w:val="26"/>
+            </w:rPr>
+          </w:pPr>
+          <w:hyperlink w:anchor="_Toc95773499" w:history="1">
+            <w:r>
+              <w:rPr>
+                <w:rStyle w:val="Hyperlink"/>
+                <w:rFonts w:ascii="Times New Roman" w:hAnsi="Times New Roman" w:cs="Times New Roman"/>
+                <w:noProof/>
+                <w:sz w:val="26"/>
+                <w:szCs w:val="26"/>
+              </w:rPr>
+              <w:t>2.4. Pedal/handbrake connector</w:t>
+            </w:r>
+            <w:r>
+              <w:rPr>
+                <w:rFonts w:ascii="Times New Roman" w:hAnsi="Times New Roman" w:cs="Times New Roman"/>
+                <w:noProof/>
+                <w:webHidden/>
+                <w:sz w:val="26"/>
+                <w:szCs w:val="26"/>
+              </w:rPr>
+              <w:tab/>
+            </w:r>
+            <w:r>
+              <w:rPr>
+                <w:rFonts w:ascii="Times New Roman" w:hAnsi="Times New Roman" w:cs="Times New Roman"/>
+                <w:noProof/>
+                <w:webHidden/>
+                <w:sz w:val="26"/>
+                <w:szCs w:val="26"/>
+              </w:rPr>
+              <w:fldChar w:fldCharType="begin"/>
+            </w:r>
+            <w:r>
+              <w:rPr>
+                <w:rFonts w:ascii="Times New Roman" w:hAnsi="Times New Roman" w:cs="Times New Roman"/>
+                <w:noProof/>
+                <w:webHidden/>
+                <w:sz w:val="26"/>
+                <w:szCs w:val="26"/>
+              </w:rPr>
+              <w:instrText xml:space="preserve"> PAGEREF _Toc95773499 \h </w:instrText>
+            </w:r>
+            <w:r>
+              <w:rPr>
+                <w:rFonts w:ascii="Times New Roman" w:hAnsi="Times New Roman" w:cs="Times New Roman"/>
+                <w:noProof/>
+                <w:webHidden/>
+                <w:sz w:val="26"/>
+                <w:szCs w:val="26"/>
+              </w:rPr>
+            </w:r>
+            <w:r>
+              <w:rPr>
+                <w:rFonts w:ascii="Times New Roman" w:hAnsi="Times New Roman" w:cs="Times New Roman"/>
+                <w:noProof/>
+                <w:webHidden/>
+                <w:sz w:val="26"/>
+                <w:szCs w:val="26"/>
+              </w:rPr>
+              <w:fldChar w:fldCharType="separate"/>
+            </w:r>
+            <w:r>
+              <w:rPr>
+                <w:rFonts w:ascii="Times New Roman" w:hAnsi="Times New Roman" w:cs="Times New Roman"/>
+                <w:noProof/>
+                <w:webHidden/>
+                <w:sz w:val="26"/>
+                <w:szCs w:val="26"/>
+              </w:rPr>
+              <w:t>6</w:t>
+            </w:r>
+            <w:r>
+              <w:rPr>
+                <w:rFonts w:ascii="Times New Roman" w:hAnsi="Times New Roman" w:cs="Times New Roman"/>
+                <w:noProof/>
+                <w:webHidden/>
+                <w:sz w:val="26"/>
+                <w:szCs w:val="26"/>
+              </w:rPr>
+              <w:fldChar w:fldCharType="end"/>
+            </w:r>
+          </w:hyperlink>
+        </w:p>
+        <w:p>
+          <w:pPr>
+            <w:pStyle w:val="TOC2"/>
+            <w:tabs>
+              <w:tab w:val="right" w:leader="dot" w:pos="9350"/>
+            </w:tabs>
+            <w:rPr>
+              <w:rFonts w:ascii="Times New Roman" w:eastAsiaTheme="minorEastAsia" w:hAnsi="Times New Roman" w:cs="Times New Roman"/>
+              <w:noProof/>
+              <w:sz w:val="26"/>
+              <w:szCs w:val="26"/>
+            </w:rPr>
+          </w:pPr>
+          <w:hyperlink w:anchor="_Toc95773500" w:history="1">
+            <w:r>
+              <w:rPr>
+                <w:rStyle w:val="Hyperlink"/>
+                <w:rFonts w:ascii="Times New Roman" w:hAnsi="Times New Roman" w:cs="Times New Roman"/>
+                <w:noProof/>
+                <w:sz w:val="26"/>
+                <w:szCs w:val="26"/>
+              </w:rPr>
+              <w:t>2.5. XY Shifter</w:t>
+            </w:r>
+            <w:r>
+              <w:rPr>
+                <w:rFonts w:ascii="Times New Roman" w:hAnsi="Times New Roman" w:cs="Times New Roman"/>
+                <w:noProof/>
+                <w:webHidden/>
+                <w:sz w:val="26"/>
+                <w:szCs w:val="26"/>
+              </w:rPr>
+              <w:tab/>
+            </w:r>
+            <w:r>
+              <w:rPr>
+                <w:rFonts w:ascii="Times New Roman" w:hAnsi="Times New Roman" w:cs="Times New Roman"/>
+                <w:noProof/>
+                <w:webHidden/>
+                <w:sz w:val="26"/>
+                <w:szCs w:val="26"/>
+              </w:rPr>
+              <w:fldChar w:fldCharType="begin"/>
+            </w:r>
+            <w:r>
+              <w:rPr>
+                <w:rFonts w:ascii="Times New Roman" w:hAnsi="Times New Roman" w:cs="Times New Roman"/>
+                <w:noProof/>
+                <w:webHidden/>
+                <w:sz w:val="26"/>
+                <w:szCs w:val="26"/>
+              </w:rPr>
+              <w:instrText xml:space="preserve"> PAGEREF _Toc95773500 \h </w:instrText>
+            </w:r>
+            <w:r>
+              <w:rPr>
+                <w:rFonts w:ascii="Times New Roman" w:hAnsi="Times New Roman" w:cs="Times New Roman"/>
+                <w:noProof/>
+                <w:webHidden/>
+                <w:sz w:val="26"/>
+                <w:szCs w:val="26"/>
+              </w:rPr>
+            </w:r>
+            <w:r>
+              <w:rPr>
+                <w:rFonts w:ascii="Times New Roman" w:hAnsi="Times New Roman" w:cs="Times New Roman"/>
+                <w:noProof/>
+                <w:webHidden/>
+                <w:sz w:val="26"/>
+                <w:szCs w:val="26"/>
+              </w:rPr>
+              <w:fldChar w:fldCharType="separate"/>
+            </w:r>
+            <w:r>
+              <w:rPr>
+                <w:rFonts w:ascii="Times New Roman" w:hAnsi="Times New Roman" w:cs="Times New Roman"/>
+                <w:noProof/>
+                <w:webHidden/>
+                <w:sz w:val="26"/>
+                <w:szCs w:val="26"/>
+              </w:rPr>
+              <w:t>7</w:t>
+            </w:r>
+            <w:r>
+              <w:rPr>
+                <w:rFonts w:ascii="Times New Roman" w:hAnsi="Times New Roman" w:cs="Times New Roman"/>
+                <w:noProof/>
+                <w:webHidden/>
+                <w:sz w:val="26"/>
+                <w:szCs w:val="26"/>
+              </w:rPr>
+              <w:fldChar w:fldCharType="end"/>
+            </w:r>
+          </w:hyperlink>
+        </w:p>
+        <w:p>
+          <w:pPr>
+            <w:pStyle w:val="TOC2"/>
+            <w:tabs>
+              <w:tab w:val="right" w:leader="dot" w:pos="9350"/>
+            </w:tabs>
+            <w:rPr>
+              <w:rFonts w:ascii="Times New Roman" w:eastAsiaTheme="minorEastAsia" w:hAnsi="Times New Roman" w:cs="Times New Roman"/>
+              <w:noProof/>
+              <w:sz w:val="26"/>
+              <w:szCs w:val="26"/>
+            </w:rPr>
+          </w:pPr>
+          <w:hyperlink w:anchor="_Toc95773501" w:history="1">
+            <w:r>
+              <w:rPr>
+                <w:rStyle w:val="Hyperlink"/>
+                <w:rFonts w:ascii="Times New Roman" w:hAnsi="Times New Roman" w:cs="Times New Roman"/>
+                <w:noProof/>
+                <w:sz w:val="26"/>
+                <w:szCs w:val="26"/>
+              </w:rPr>
+              <w:t>2.6. Matrix button</w:t>
+            </w:r>
+            <w:r>
+              <w:rPr>
+                <w:rFonts w:ascii="Times New Roman" w:hAnsi="Times New Roman" w:cs="Times New Roman"/>
+                <w:noProof/>
+                <w:webHidden/>
+                <w:sz w:val="26"/>
+                <w:szCs w:val="26"/>
+              </w:rPr>
+              <w:tab/>
+            </w:r>
+            <w:r>
+              <w:rPr>
+                <w:rFonts w:ascii="Times New Roman" w:hAnsi="Times New Roman" w:cs="Times New Roman"/>
+                <w:noProof/>
+                <w:webHidden/>
+                <w:sz w:val="26"/>
+                <w:szCs w:val="26"/>
+              </w:rPr>
+              <w:fldChar w:fldCharType="begin"/>
+            </w:r>
+            <w:r>
+              <w:rPr>
+                <w:rFonts w:ascii="Times New Roman" w:hAnsi="Times New Roman" w:cs="Times New Roman"/>
+                <w:noProof/>
+                <w:webHidden/>
+                <w:sz w:val="26"/>
+                <w:szCs w:val="26"/>
+              </w:rPr>
+              <w:instrText xml:space="preserve"> PAGEREF _Toc95773501 \h </w:instrText>
+            </w:r>
+            <w:r>
+              <w:rPr>
+                <w:rFonts w:ascii="Times New Roman" w:hAnsi="Times New Roman" w:cs="Times New Roman"/>
+                <w:noProof/>
+                <w:webHidden/>
+                <w:sz w:val="26"/>
+                <w:szCs w:val="26"/>
+              </w:rPr>
+            </w:r>
+            <w:r>
+              <w:rPr>
+                <w:rFonts w:ascii="Times New Roman" w:hAnsi="Times New Roman" w:cs="Times New Roman"/>
+                <w:noProof/>
+                <w:webHidden/>
+                <w:sz w:val="26"/>
+                <w:szCs w:val="26"/>
+              </w:rPr>
+              <w:fldChar w:fldCharType="separate"/>
+            </w:r>
+            <w:r>
+              <w:rPr>
+                <w:rFonts w:ascii="Times New Roman" w:hAnsi="Times New Roman" w:cs="Times New Roman"/>
+                <w:noProof/>
+                <w:webHidden/>
+                <w:sz w:val="26"/>
+                <w:szCs w:val="26"/>
+              </w:rPr>
+              <w:t>7</w:t>
+            </w:r>
+            <w:r>
+              <w:rPr>
+                <w:rFonts w:ascii="Times New Roman" w:hAnsi="Times New Roman" w:cs="Times New Roman"/>
+                <w:noProof/>
+                <w:webHidden/>
+                <w:sz w:val="26"/>
+                <w:szCs w:val="26"/>
+              </w:rPr>
+              <w:fldChar w:fldCharType="end"/>
+            </w:r>
+          </w:hyperlink>
+        </w:p>
+        <w:p>
+          <w:pPr>
+            <w:pStyle w:val="TOC2"/>
+            <w:tabs>
+              <w:tab w:val="right" w:leader="dot" w:pos="9350"/>
+            </w:tabs>
+            <w:rPr>
+              <w:rFonts w:ascii="Times New Roman" w:eastAsiaTheme="minorEastAsia" w:hAnsi="Times New Roman" w:cs="Times New Roman"/>
+              <w:noProof/>
+              <w:sz w:val="26"/>
+              <w:szCs w:val="26"/>
+            </w:rPr>
+          </w:pPr>
+          <w:hyperlink w:anchor="_Toc95773502" w:history="1">
+            <w:r>
+              <w:rPr>
+                <w:rStyle w:val="Hyperlink"/>
+                <w:rFonts w:ascii="Times New Roman" w:hAnsi="Times New Roman" w:cs="Times New Roman"/>
+                <w:noProof/>
+                <w:sz w:val="26"/>
+                <w:szCs w:val="26"/>
+              </w:rPr>
+              <w:t>2.7. Servo on-Emergency</w:t>
+            </w:r>
+            <w:r>
+              <w:rPr>
+                <w:rFonts w:ascii="Times New Roman" w:hAnsi="Times New Roman" w:cs="Times New Roman"/>
+                <w:noProof/>
+                <w:webHidden/>
+                <w:sz w:val="26"/>
+                <w:szCs w:val="26"/>
+              </w:rPr>
+              <w:tab/>
+            </w:r>
+            <w:r>
+              <w:rPr>
+                <w:rFonts w:ascii="Times New Roman" w:hAnsi="Times New Roman" w:cs="Times New Roman"/>
+                <w:noProof/>
+                <w:webHidden/>
+                <w:sz w:val="26"/>
+                <w:szCs w:val="26"/>
+              </w:rPr>
+              <w:fldChar w:fldCharType="begin"/>
+            </w:r>
+            <w:r>
+              <w:rPr>
+                <w:rFonts w:ascii="Times New Roman" w:hAnsi="Times New Roman" w:cs="Times New Roman"/>
+                <w:noProof/>
+                <w:webHidden/>
+                <w:sz w:val="26"/>
+                <w:szCs w:val="26"/>
+              </w:rPr>
+              <w:instrText xml:space="preserve"> PAGEREF _Toc95773502 \h </w:instrText>
+            </w:r>
+            <w:r>
+              <w:rPr>
+                <w:rFonts w:ascii="Times New Roman" w:hAnsi="Times New Roman" w:cs="Times New Roman"/>
+                <w:noProof/>
+                <w:webHidden/>
+                <w:sz w:val="26"/>
+                <w:szCs w:val="26"/>
+              </w:rPr>
+            </w:r>
+            <w:r>
+              <w:rPr>
+                <w:rFonts w:ascii="Times New Roman" w:hAnsi="Times New Roman" w:cs="Times New Roman"/>
+                <w:noProof/>
+                <w:webHidden/>
+                <w:sz w:val="26"/>
+                <w:szCs w:val="26"/>
+              </w:rPr>
+              <w:fldChar w:fldCharType="separate"/>
+            </w:r>
+            <w:r>
+              <w:rPr>
+                <w:rFonts w:ascii="Times New Roman" w:hAnsi="Times New Roman" w:cs="Times New Roman"/>
+                <w:noProof/>
+                <w:webHidden/>
+                <w:sz w:val="26"/>
+                <w:szCs w:val="26"/>
+              </w:rPr>
+              <w:t>9</w:t>
+            </w:r>
+            <w:r>
+              <w:rPr>
+                <w:rFonts w:ascii="Times New Roman" w:hAnsi="Times New Roman" w:cs="Times New Roman"/>
+                <w:noProof/>
+                <w:webHidden/>
+                <w:sz w:val="26"/>
+                <w:szCs w:val="26"/>
+              </w:rPr>
+              <w:fldChar w:fldCharType="end"/>
+            </w:r>
+          </w:hyperlink>
+        </w:p>
+        <w:p>
+          <w:pPr>
+            <w:pStyle w:val="TOC2"/>
+            <w:tabs>
+              <w:tab w:val="right" w:leader="dot" w:pos="9350"/>
+            </w:tabs>
+            <w:rPr>
+              <w:rFonts w:ascii="Times New Roman" w:eastAsiaTheme="minorEastAsia" w:hAnsi="Times New Roman" w:cs="Times New Roman"/>
+              <w:noProof/>
+              <w:sz w:val="26"/>
+              <w:szCs w:val="26"/>
+            </w:rPr>
+          </w:pPr>
+          <w:hyperlink w:anchor="_Toc95773503" w:history="1">
+            <w:r>
+              <w:rPr>
+                <w:rStyle w:val="Hyperlink"/>
+                <w:rFonts w:ascii="Times New Roman" w:hAnsi="Times New Roman" w:cs="Times New Roman"/>
+                <w:noProof/>
+                <w:sz w:val="26"/>
+                <w:szCs w:val="26"/>
+              </w:rPr>
+              <w:t>2.7. Switch 0..10V and -10V..10V</w:t>
+            </w:r>
+            <w:r>
+              <w:rPr>
+                <w:rFonts w:ascii="Times New Roman" w:hAnsi="Times New Roman" w:cs="Times New Roman"/>
+                <w:noProof/>
+                <w:webHidden/>
+                <w:sz w:val="26"/>
+                <w:szCs w:val="26"/>
+              </w:rPr>
+              <w:tab/>
+            </w:r>
+            <w:r>
+              <w:rPr>
+                <w:rFonts w:ascii="Times New Roman" w:hAnsi="Times New Roman" w:cs="Times New Roman"/>
+                <w:noProof/>
+                <w:webHidden/>
+                <w:sz w:val="26"/>
+                <w:szCs w:val="26"/>
+              </w:rPr>
+              <w:fldChar w:fldCharType="begin"/>
+            </w:r>
+            <w:r>
+              <w:rPr>
+                <w:rFonts w:ascii="Times New Roman" w:hAnsi="Times New Roman" w:cs="Times New Roman"/>
+                <w:noProof/>
+                <w:webHidden/>
+                <w:sz w:val="26"/>
+                <w:szCs w:val="26"/>
+              </w:rPr>
+              <w:instrText xml:space="preserve"> PAGEREF _Toc95773503 \h </w:instrText>
+            </w:r>
+            <w:r>
+              <w:rPr>
+                <w:rFonts w:ascii="Times New Roman" w:hAnsi="Times New Roman" w:cs="Times New Roman"/>
+                <w:noProof/>
+                <w:webHidden/>
+                <w:sz w:val="26"/>
+                <w:szCs w:val="26"/>
+              </w:rPr>
+            </w:r>
+            <w:r>
+              <w:rPr>
+                <w:rFonts w:ascii="Times New Roman" w:hAnsi="Times New Roman" w:cs="Times New Roman"/>
+                <w:noProof/>
+                <w:webHidden/>
+                <w:sz w:val="26"/>
+                <w:szCs w:val="26"/>
+              </w:rPr>
+              <w:fldChar w:fldCharType="separate"/>
+            </w:r>
+            <w:r>
+              <w:rPr>
+                <w:rFonts w:ascii="Times New Roman" w:hAnsi="Times New Roman" w:cs="Times New Roman"/>
+                <w:noProof/>
+                <w:webHidden/>
+                <w:sz w:val="26"/>
+                <w:szCs w:val="26"/>
+              </w:rPr>
+              <w:t>10</w:t>
+            </w:r>
+            <w:r>
+              <w:rPr>
+                <w:rFonts w:ascii="Times New Roman" w:hAnsi="Times New Roman" w:cs="Times New Roman"/>
+                <w:noProof/>
+                <w:webHidden/>
+                <w:sz w:val="26"/>
+                <w:szCs w:val="26"/>
+              </w:rPr>
+              <w:fldChar w:fldCharType="end"/>
+            </w:r>
+          </w:hyperlink>
+        </w:p>
+        <w:p>
+          <w:pPr>
+            <w:pStyle w:val="TOC2"/>
+            <w:tabs>
+              <w:tab w:val="right" w:leader="dot" w:pos="9350"/>
+            </w:tabs>
+            <w:rPr>
+              <w:rFonts w:ascii="Times New Roman" w:eastAsiaTheme="minorEastAsia" w:hAnsi="Times New Roman" w:cs="Times New Roman"/>
+              <w:noProof/>
+              <w:sz w:val="26"/>
+              <w:szCs w:val="26"/>
+            </w:rPr>
+          </w:pPr>
+          <w:hyperlink w:anchor="_Toc95773504" w:history="1">
+            <w:r>
+              <w:rPr>
+                <w:rStyle w:val="Hyperlink"/>
+                <w:rFonts w:ascii="Times New Roman" w:hAnsi="Times New Roman" w:cs="Times New Roman"/>
+                <w:noProof/>
+                <w:sz w:val="26"/>
+                <w:szCs w:val="26"/>
+              </w:rPr>
+              <w:t>2.8. Inverse prohibit</w:t>
+            </w:r>
+            <w:r>
+              <w:rPr>
+                <w:rFonts w:ascii="Times New Roman" w:hAnsi="Times New Roman" w:cs="Times New Roman"/>
+                <w:noProof/>
+                <w:webHidden/>
+                <w:sz w:val="26"/>
+                <w:szCs w:val="26"/>
+              </w:rPr>
+              <w:tab/>
+            </w:r>
+            <w:r>
+              <w:rPr>
+                <w:rFonts w:ascii="Times New Roman" w:hAnsi="Times New Roman" w:cs="Times New Roman"/>
+                <w:noProof/>
+                <w:webHidden/>
+                <w:sz w:val="26"/>
+                <w:szCs w:val="26"/>
+              </w:rPr>
+              <w:fldChar w:fldCharType="begin"/>
+            </w:r>
+            <w:r>
+              <w:rPr>
+                <w:rFonts w:ascii="Times New Roman" w:hAnsi="Times New Roman" w:cs="Times New Roman"/>
+                <w:noProof/>
+                <w:webHidden/>
+                <w:sz w:val="26"/>
+                <w:szCs w:val="26"/>
+              </w:rPr>
+              <w:instrText xml:space="preserve"> PAGEREF _Toc95773504 \h </w:instrText>
+            </w:r>
+            <w:r>
+              <w:rPr>
+                <w:rFonts w:ascii="Times New Roman" w:hAnsi="Times New Roman" w:cs="Times New Roman"/>
+                <w:noProof/>
+                <w:webHidden/>
+                <w:sz w:val="26"/>
+                <w:szCs w:val="26"/>
+              </w:rPr>
+            </w:r>
+            <w:r>
+              <w:rPr>
+                <w:rFonts w:ascii="Times New Roman" w:hAnsi="Times New Roman" w:cs="Times New Roman"/>
+                <w:noProof/>
+                <w:webHidden/>
+                <w:sz w:val="26"/>
+                <w:szCs w:val="26"/>
+              </w:rPr>
+              <w:fldChar w:fldCharType="separate"/>
+            </w:r>
+            <w:r>
+              <w:rPr>
+                <w:rFonts w:ascii="Times New Roman" w:hAnsi="Times New Roman" w:cs="Times New Roman"/>
+                <w:noProof/>
+                <w:webHidden/>
+                <w:sz w:val="26"/>
+                <w:szCs w:val="26"/>
+              </w:rPr>
+              <w:t>10</w:t>
+            </w:r>
+            <w:r>
+              <w:rPr>
+                <w:rFonts w:ascii="Times New Roman" w:hAnsi="Times New Roman" w:cs="Times New Roman"/>
+                <w:noProof/>
+                <w:webHidden/>
+                <w:sz w:val="26"/>
+                <w:szCs w:val="26"/>
+              </w:rPr>
+              <w:fldChar w:fldCharType="end"/>
+            </w:r>
+          </w:hyperlink>
+        </w:p>
+        <w:p>
+          <w:pPr>
+            <w:pStyle w:val="TOC2"/>
+            <w:tabs>
+              <w:tab w:val="right" w:leader="dot" w:pos="9350"/>
+            </w:tabs>
+            <w:rPr>
+              <w:rFonts w:ascii="Times New Roman" w:eastAsiaTheme="minorEastAsia" w:hAnsi="Times New Roman" w:cs="Times New Roman"/>
+              <w:noProof/>
+              <w:sz w:val="26"/>
+              <w:szCs w:val="26"/>
+            </w:rPr>
+          </w:pPr>
+          <w:hyperlink w:anchor="_Toc95773505" w:history="1">
+            <w:r>
+              <w:rPr>
+                <w:rStyle w:val="Hyperlink"/>
+                <w:rFonts w:ascii="Times New Roman" w:hAnsi="Times New Roman" w:cs="Times New Roman"/>
+                <w:noProof/>
+                <w:sz w:val="26"/>
+                <w:szCs w:val="26"/>
+              </w:rPr>
+              <w:t>2.9. DFU switch</w:t>
+            </w:r>
+            <w:r>
+              <w:rPr>
+                <w:rFonts w:ascii="Times New Roman" w:hAnsi="Times New Roman" w:cs="Times New Roman"/>
+                <w:noProof/>
+                <w:webHidden/>
+                <w:sz w:val="26"/>
+                <w:szCs w:val="26"/>
+              </w:rPr>
+              <w:tab/>
+            </w:r>
+            <w:r>
+              <w:rPr>
+                <w:rFonts w:ascii="Times New Roman" w:hAnsi="Times New Roman" w:cs="Times New Roman"/>
+                <w:noProof/>
+                <w:webHidden/>
+                <w:sz w:val="26"/>
+                <w:szCs w:val="26"/>
+              </w:rPr>
+              <w:fldChar w:fldCharType="begin"/>
+            </w:r>
+            <w:r>
+              <w:rPr>
+                <w:rFonts w:ascii="Times New Roman" w:hAnsi="Times New Roman" w:cs="Times New Roman"/>
+                <w:noProof/>
+                <w:webHidden/>
+                <w:sz w:val="26"/>
+                <w:szCs w:val="26"/>
+              </w:rPr>
+              <w:instrText xml:space="preserve"> PAGEREF _Toc95773505 \h </w:instrText>
+            </w:r>
+            <w:r>
+              <w:rPr>
+                <w:rFonts w:ascii="Times New Roman" w:hAnsi="Times New Roman" w:cs="Times New Roman"/>
+                <w:noProof/>
+                <w:webHidden/>
+                <w:sz w:val="26"/>
+                <w:szCs w:val="26"/>
+              </w:rPr>
+            </w:r>
+            <w:r>
+              <w:rPr>
+                <w:rFonts w:ascii="Times New Roman" w:hAnsi="Times New Roman" w:cs="Times New Roman"/>
+                <w:noProof/>
+                <w:webHidden/>
+                <w:sz w:val="26"/>
+                <w:szCs w:val="26"/>
+              </w:rPr>
+              <w:fldChar w:fldCharType="separate"/>
+            </w:r>
+            <w:r>
+              <w:rPr>
+                <w:rFonts w:ascii="Times New Roman" w:hAnsi="Times New Roman" w:cs="Times New Roman"/>
+                <w:noProof/>
+                <w:webHidden/>
+                <w:sz w:val="26"/>
+                <w:szCs w:val="26"/>
+              </w:rPr>
+              <w:t>11</w:t>
+            </w:r>
+            <w:r>
+              <w:rPr>
+                <w:rFonts w:ascii="Times New Roman" w:hAnsi="Times New Roman" w:cs="Times New Roman"/>
+                <w:noProof/>
+                <w:webHidden/>
+                <w:sz w:val="26"/>
+                <w:szCs w:val="26"/>
+              </w:rPr>
+              <w:fldChar w:fldCharType="end"/>
+            </w:r>
+          </w:hyperlink>
+        </w:p>
+        <w:p>
+          <w:pPr>
+            <w:pStyle w:val="TOC1"/>
+            <w:tabs>
+              <w:tab w:val="right" w:leader="dot" w:pos="9350"/>
+            </w:tabs>
+            <w:rPr>
+              <w:rFonts w:ascii="Times New Roman" w:eastAsiaTheme="minorEastAsia" w:hAnsi="Times New Roman" w:cs="Times New Roman"/>
+              <w:noProof/>
+              <w:sz w:val="26"/>
+              <w:szCs w:val="26"/>
+            </w:rPr>
+          </w:pPr>
+          <w:hyperlink w:anchor="_Toc95773506" w:history="1">
+            <w:r>
+              <w:rPr>
+                <w:rStyle w:val="Hyperlink"/>
+                <w:rFonts w:ascii="Times New Roman" w:hAnsi="Times New Roman" w:cs="Times New Roman"/>
+                <w:b/>
+                <w:bCs/>
+                <w:noProof/>
+                <w:sz w:val="26"/>
+                <w:szCs w:val="26"/>
+              </w:rPr>
+              <w:t>3. Hardware configuration example</w:t>
+            </w:r>
+            <w:r>
+              <w:rPr>
+                <w:rFonts w:ascii="Times New Roman" w:hAnsi="Times New Roman" w:cs="Times New Roman"/>
+                <w:noProof/>
+                <w:webHidden/>
+                <w:sz w:val="26"/>
+                <w:szCs w:val="26"/>
+              </w:rPr>
+              <w:tab/>
+            </w:r>
+            <w:r>
+              <w:rPr>
+                <w:rFonts w:ascii="Times New Roman" w:hAnsi="Times New Roman" w:cs="Times New Roman"/>
+                <w:noProof/>
+                <w:webHidden/>
+                <w:sz w:val="26"/>
+                <w:szCs w:val="26"/>
+              </w:rPr>
+              <w:fldChar w:fldCharType="begin"/>
+            </w:r>
+            <w:r>
+              <w:rPr>
+                <w:rFonts w:ascii="Times New Roman" w:hAnsi="Times New Roman" w:cs="Times New Roman"/>
+                <w:noProof/>
+                <w:webHidden/>
+                <w:sz w:val="26"/>
+                <w:szCs w:val="26"/>
+              </w:rPr>
+              <w:instrText xml:space="preserve"> PAGEREF _Toc95773506 \h </w:instrText>
+            </w:r>
+            <w:r>
+              <w:rPr>
+                <w:rFonts w:ascii="Times New Roman" w:hAnsi="Times New Roman" w:cs="Times New Roman"/>
+                <w:noProof/>
+                <w:webHidden/>
+                <w:sz w:val="26"/>
+                <w:szCs w:val="26"/>
+              </w:rPr>
+            </w:r>
+            <w:r>
+              <w:rPr>
+                <w:rFonts w:ascii="Times New Roman" w:hAnsi="Times New Roman" w:cs="Times New Roman"/>
+                <w:noProof/>
+                <w:webHidden/>
+                <w:sz w:val="26"/>
+                <w:szCs w:val="26"/>
+              </w:rPr>
+              <w:fldChar w:fldCharType="separate"/>
+            </w:r>
+            <w:r>
+              <w:rPr>
+                <w:rFonts w:ascii="Times New Roman" w:hAnsi="Times New Roman" w:cs="Times New Roman"/>
+                <w:noProof/>
+                <w:webHidden/>
+                <w:sz w:val="26"/>
+                <w:szCs w:val="26"/>
+              </w:rPr>
+              <w:t>11</w:t>
+            </w:r>
+            <w:r>
+              <w:rPr>
+                <w:rFonts w:ascii="Times New Roman" w:hAnsi="Times New Roman" w:cs="Times New Roman"/>
+                <w:noProof/>
+                <w:webHidden/>
+                <w:sz w:val="26"/>
+                <w:szCs w:val="26"/>
+              </w:rPr>
+              <w:fldChar w:fldCharType="end"/>
+            </w:r>
+          </w:hyperlink>
+        </w:p>
+        <w:p>
+          <w:pPr>
+            <w:pStyle w:val="TOC2"/>
+            <w:tabs>
+              <w:tab w:val="right" w:leader="dot" w:pos="9350"/>
+            </w:tabs>
+            <w:rPr>
+              <w:rFonts w:ascii="Times New Roman" w:eastAsiaTheme="minorEastAsia" w:hAnsi="Times New Roman" w:cs="Times New Roman"/>
+              <w:noProof/>
+              <w:sz w:val="26"/>
+              <w:szCs w:val="26"/>
+            </w:rPr>
+          </w:pPr>
+          <w:hyperlink w:anchor="_Toc95773507" w:history="1">
+            <w:r>
+              <w:rPr>
+                <w:rStyle w:val="Hyperlink"/>
+                <w:rFonts w:ascii="Times New Roman" w:hAnsi="Times New Roman" w:cs="Times New Roman"/>
+                <w:noProof/>
+                <w:sz w:val="26"/>
+                <w:szCs w:val="26"/>
+              </w:rPr>
+              <w:t>3.1. Mige Driver</w:t>
+            </w:r>
+            <w:r>
+              <w:rPr>
+                <w:rFonts w:ascii="Times New Roman" w:hAnsi="Times New Roman" w:cs="Times New Roman"/>
+                <w:noProof/>
+                <w:webHidden/>
+                <w:sz w:val="26"/>
+                <w:szCs w:val="26"/>
+              </w:rPr>
+              <w:tab/>
+            </w:r>
+            <w:r>
+              <w:rPr>
+                <w:rFonts w:ascii="Times New Roman" w:hAnsi="Times New Roman" w:cs="Times New Roman"/>
+                <w:noProof/>
+                <w:webHidden/>
+                <w:sz w:val="26"/>
+                <w:szCs w:val="26"/>
+              </w:rPr>
+              <w:fldChar w:fldCharType="begin"/>
+            </w:r>
+            <w:r>
+              <w:rPr>
+                <w:rFonts w:ascii="Times New Roman" w:hAnsi="Times New Roman" w:cs="Times New Roman"/>
+                <w:noProof/>
+                <w:webHidden/>
+                <w:sz w:val="26"/>
+                <w:szCs w:val="26"/>
+              </w:rPr>
+              <w:instrText xml:space="preserve"> PAGEREF _Toc95773507 \h </w:instrText>
+            </w:r>
+            <w:r>
+              <w:rPr>
+                <w:rFonts w:ascii="Times New Roman" w:hAnsi="Times New Roman" w:cs="Times New Roman"/>
+                <w:noProof/>
+                <w:webHidden/>
+                <w:sz w:val="26"/>
+                <w:szCs w:val="26"/>
+              </w:rPr>
+            </w:r>
+            <w:r>
+              <w:rPr>
+                <w:rFonts w:ascii="Times New Roman" w:hAnsi="Times New Roman" w:cs="Times New Roman"/>
+                <w:noProof/>
+                <w:webHidden/>
+                <w:sz w:val="26"/>
+                <w:szCs w:val="26"/>
+              </w:rPr>
+              <w:fldChar w:fldCharType="separate"/>
+            </w:r>
+            <w:r>
+              <w:rPr>
+                <w:rFonts w:ascii="Times New Roman" w:hAnsi="Times New Roman" w:cs="Times New Roman"/>
+                <w:noProof/>
+                <w:webHidden/>
+                <w:sz w:val="26"/>
+                <w:szCs w:val="26"/>
+              </w:rPr>
+              <w:t>11</w:t>
+            </w:r>
+            <w:r>
+              <w:rPr>
+                <w:rFonts w:ascii="Times New Roman" w:hAnsi="Times New Roman" w:cs="Times New Roman"/>
+                <w:noProof/>
+                <w:webHidden/>
+                <w:sz w:val="26"/>
+                <w:szCs w:val="26"/>
+              </w:rPr>
+              <w:fldChar w:fldCharType="end"/>
+            </w:r>
+          </w:hyperlink>
+        </w:p>
+        <w:p>
+          <w:pPr>
+            <w:pStyle w:val="TOC2"/>
+            <w:tabs>
+              <w:tab w:val="right" w:leader="dot" w:pos="9350"/>
+            </w:tabs>
+            <w:rPr>
+              <w:rFonts w:ascii="Times New Roman" w:eastAsiaTheme="minorEastAsia" w:hAnsi="Times New Roman" w:cs="Times New Roman"/>
+              <w:noProof/>
+              <w:sz w:val="26"/>
+              <w:szCs w:val="26"/>
+            </w:rPr>
+          </w:pPr>
+          <w:hyperlink w:anchor="_Toc95773508" w:history="1">
+            <w:r>
+              <w:rPr>
+                <w:rStyle w:val="Hyperlink"/>
+                <w:rFonts w:ascii="Times New Roman" w:hAnsi="Times New Roman" w:cs="Times New Roman"/>
+                <w:noProof/>
+                <w:sz w:val="26"/>
+                <w:szCs w:val="26"/>
+              </w:rPr>
+              <w:t>3.2. AASD</w:t>
+            </w:r>
+            <w:r>
+              <w:rPr>
+                <w:rFonts w:ascii="Times New Roman" w:hAnsi="Times New Roman" w:cs="Times New Roman"/>
+                <w:noProof/>
+                <w:webHidden/>
+                <w:sz w:val="26"/>
+                <w:szCs w:val="26"/>
+              </w:rPr>
+              <w:tab/>
+            </w:r>
+            <w:r>
+              <w:rPr>
+                <w:rFonts w:ascii="Times New Roman" w:hAnsi="Times New Roman" w:cs="Times New Roman"/>
+                <w:noProof/>
+                <w:webHidden/>
+                <w:sz w:val="26"/>
+                <w:szCs w:val="26"/>
+              </w:rPr>
+              <w:fldChar w:fldCharType="begin"/>
+            </w:r>
+            <w:r>
+              <w:rPr>
+                <w:rFonts w:ascii="Times New Roman" w:hAnsi="Times New Roman" w:cs="Times New Roman"/>
+                <w:noProof/>
+                <w:webHidden/>
+                <w:sz w:val="26"/>
+                <w:szCs w:val="26"/>
+              </w:rPr>
+              <w:instrText xml:space="preserve"> PAGEREF _Toc95773508 \h </w:instrText>
+            </w:r>
+            <w:r>
+              <w:rPr>
+                <w:rFonts w:ascii="Times New Roman" w:hAnsi="Times New Roman" w:cs="Times New Roman"/>
+                <w:noProof/>
+                <w:webHidden/>
+                <w:sz w:val="26"/>
+                <w:szCs w:val="26"/>
+              </w:rPr>
+            </w:r>
+            <w:r>
+              <w:rPr>
+                <w:rFonts w:ascii="Times New Roman" w:hAnsi="Times New Roman" w:cs="Times New Roman"/>
+                <w:noProof/>
+                <w:webHidden/>
+                <w:sz w:val="26"/>
+                <w:szCs w:val="26"/>
+              </w:rPr>
+              <w:fldChar w:fldCharType="separate"/>
+            </w:r>
+            <w:r>
+              <w:rPr>
+                <w:rFonts w:ascii="Times New Roman" w:hAnsi="Times New Roman" w:cs="Times New Roman"/>
+                <w:noProof/>
+                <w:webHidden/>
+                <w:sz w:val="26"/>
+                <w:szCs w:val="26"/>
+              </w:rPr>
+              <w:t>12</w:t>
+            </w:r>
+            <w:r>
+              <w:rPr>
+                <w:rFonts w:ascii="Times New Roman" w:hAnsi="Times New Roman" w:cs="Times New Roman"/>
+                <w:noProof/>
+                <w:webHidden/>
+                <w:sz w:val="26"/>
+                <w:szCs w:val="26"/>
+              </w:rPr>
+              <w:fldChar w:fldCharType="end"/>
+            </w:r>
+          </w:hyperlink>
+        </w:p>
+        <w:p>
+          <w:pPr>
+            <w:pStyle w:val="TOC2"/>
+            <w:tabs>
+              <w:tab w:val="right" w:leader="dot" w:pos="9350"/>
+            </w:tabs>
+            <w:rPr>
+              <w:rFonts w:ascii="Times New Roman" w:eastAsiaTheme="minorEastAsia" w:hAnsi="Times New Roman" w:cs="Times New Roman"/>
+              <w:noProof/>
+              <w:sz w:val="26"/>
+              <w:szCs w:val="26"/>
+            </w:rPr>
+          </w:pPr>
+          <w:hyperlink w:anchor="_Toc95773509" w:history="1">
+            <w:r>
+              <w:rPr>
+                <w:rStyle w:val="Hyperlink"/>
+                <w:rFonts w:ascii="Times New Roman" w:hAnsi="Times New Roman" w:cs="Times New Roman"/>
+                <w:noProof/>
+                <w:sz w:val="26"/>
+                <w:szCs w:val="26"/>
+              </w:rPr>
+              <w:t>3.3. HNC</w:t>
+            </w:r>
+            <w:r>
+              <w:rPr>
+                <w:rFonts w:ascii="Times New Roman" w:hAnsi="Times New Roman" w:cs="Times New Roman"/>
+                <w:noProof/>
+                <w:webHidden/>
+                <w:sz w:val="26"/>
+                <w:szCs w:val="26"/>
+              </w:rPr>
+              <w:tab/>
+            </w:r>
+            <w:r>
+              <w:rPr>
+                <w:rFonts w:ascii="Times New Roman" w:hAnsi="Times New Roman" w:cs="Times New Roman"/>
+                <w:noProof/>
+                <w:webHidden/>
+                <w:sz w:val="26"/>
+                <w:szCs w:val="26"/>
+              </w:rPr>
+              <w:fldChar w:fldCharType="begin"/>
+            </w:r>
+            <w:r>
+              <w:rPr>
+                <w:rFonts w:ascii="Times New Roman" w:hAnsi="Times New Roman" w:cs="Times New Roman"/>
+                <w:noProof/>
+                <w:webHidden/>
+                <w:sz w:val="26"/>
+                <w:szCs w:val="26"/>
+              </w:rPr>
+              <w:instrText xml:space="preserve"> PAGEREF _Toc95773509 \h </w:instrText>
+            </w:r>
+            <w:r>
+              <w:rPr>
+                <w:rFonts w:ascii="Times New Roman" w:hAnsi="Times New Roman" w:cs="Times New Roman"/>
+                <w:noProof/>
+                <w:webHidden/>
+                <w:sz w:val="26"/>
+                <w:szCs w:val="26"/>
+              </w:rPr>
+            </w:r>
+            <w:r>
+              <w:rPr>
+                <w:rFonts w:ascii="Times New Roman" w:hAnsi="Times New Roman" w:cs="Times New Roman"/>
+                <w:noProof/>
+                <w:webHidden/>
+                <w:sz w:val="26"/>
+                <w:szCs w:val="26"/>
+              </w:rPr>
+              <w:fldChar w:fldCharType="separate"/>
+            </w:r>
+            <w:r>
+              <w:rPr>
+                <w:rFonts w:ascii="Times New Roman" w:hAnsi="Times New Roman" w:cs="Times New Roman"/>
+                <w:noProof/>
+                <w:webHidden/>
+                <w:sz w:val="26"/>
+                <w:szCs w:val="26"/>
+              </w:rPr>
+              <w:t>12</w:t>
+            </w:r>
+            <w:r>
+              <w:rPr>
+                <w:rFonts w:ascii="Times New Roman" w:hAnsi="Times New Roman" w:cs="Times New Roman"/>
+                <w:noProof/>
+                <w:webHidden/>
+                <w:sz w:val="26"/>
+                <w:szCs w:val="26"/>
+              </w:rPr>
+              <w:fldChar w:fldCharType="end"/>
+            </w:r>
+          </w:hyperlink>
+        </w:p>
+        <w:p>
+          <w:pPr>
+            <w:rPr>
+              <w:rFonts w:ascii="Times New Roman" w:hAnsi="Times New Roman" w:cs="Times New Roman"/>
+              <w:sz w:val="26"/>
+              <w:szCs w:val="26"/>
+            </w:rPr>
+          </w:pPr>
+          <w:r>
+            <w:rPr>
+              <w:rFonts w:ascii="Times New Roman" w:hAnsi="Times New Roman" w:cs="Times New Roman"/>
+              <w:b/>
+              <w:bCs/>
+              <w:noProof/>
+              <w:sz w:val="26"/>
+              <w:szCs w:val="26"/>
+            </w:rPr>
+            <w:fldChar w:fldCharType="end"/>
+          </w:r>
+        </w:p>
+      </w:sdtContent>
+    </w:sdt>
+    <w:p>
+      <w:pPr>
+        <w:jc w:val="center"/>
+        <w:rPr>
+          <w:rFonts w:ascii="Times New Roman" w:hAnsi="Times New Roman" w:cs="Times New Roman"/>
+          <w:b/>
+          <w:bCs/>
+          <w:color w:val="000000" w:themeColor="text1"/>
+          <w:sz w:val="26"/>
+          <w:szCs w:val="26"/>
+        </w:rPr>
+      </w:pPr>
+    </w:p>
+    <w:p>
+      <w:pPr>
+        <w:jc w:val="center"/>
+        <w:rPr>
+          <w:rFonts w:ascii="Times New Roman" w:hAnsi="Times New Roman" w:cs="Times New Roman"/>
+          <w:b/>
+          <w:bCs/>
+          <w:color w:val="000000" w:themeColor="text1"/>
+          <w:sz w:val="26"/>
+          <w:szCs w:val="26"/>
+        </w:rPr>
+      </w:pPr>
+    </w:p>
+    <w:p>
+      <w:pPr>
+        <w:jc w:val="center"/>
+        <w:rPr>
+          <w:rFonts w:ascii="Times New Roman" w:hAnsi="Times New Roman" w:cs="Times New Roman"/>
+          <w:b/>
+          <w:bCs/>
+          <w:color w:val="000000" w:themeColor="text1"/>
+          <w:sz w:val="26"/>
+          <w:szCs w:val="26"/>
+        </w:rPr>
+      </w:pPr>
+    </w:p>
+    <w:p>
+      <w:pPr>
+        <w:jc w:val="center"/>
+        <w:rPr>
+          <w:rFonts w:ascii="Times New Roman" w:hAnsi="Times New Roman" w:cs="Times New Roman"/>
+          <w:b/>
+          <w:bCs/>
+          <w:color w:val="000000" w:themeColor="text1"/>
+          <w:sz w:val="26"/>
+          <w:szCs w:val="26"/>
+        </w:rPr>
+      </w:pPr>
+    </w:p>
+    <w:p>
+      <w:pPr>
+        <w:jc w:val="center"/>
+        <w:rPr>
+          <w:rFonts w:ascii="Times New Roman" w:hAnsi="Times New Roman" w:cs="Times New Roman"/>
+          <w:b/>
+          <w:bCs/>
+          <w:color w:val="000000" w:themeColor="text1"/>
+          <w:sz w:val="26"/>
+          <w:szCs w:val="26"/>
+        </w:rPr>
+      </w:pPr>
+    </w:p>
+    <w:p>
+      <w:pPr>
+        <w:jc w:val="center"/>
+        <w:rPr>
+          <w:rFonts w:ascii="Times New Roman" w:hAnsi="Times New Roman" w:cs="Times New Roman"/>
+          <w:b/>
+          <w:bCs/>
+          <w:color w:val="000000" w:themeColor="text1"/>
+          <w:sz w:val="26"/>
+          <w:szCs w:val="26"/>
+        </w:rPr>
+      </w:pPr>
+    </w:p>
+    <w:p>
+      <w:pPr>
+        <w:jc w:val="center"/>
+        <w:rPr>
+          <w:rFonts w:ascii="Times New Roman" w:hAnsi="Times New Roman" w:cs="Times New Roman"/>
+          <w:b/>
+          <w:bCs/>
+          <w:color w:val="000000" w:themeColor="text1"/>
+          <w:sz w:val="26"/>
+          <w:szCs w:val="26"/>
+        </w:rPr>
+      </w:pPr>
+    </w:p>
+    <w:p>
+      <w:pPr>
+        <w:jc w:val="center"/>
+        <w:rPr>
+          <w:rFonts w:ascii="Times New Roman" w:hAnsi="Times New Roman" w:cs="Times New Roman"/>
+          <w:b/>
+          <w:bCs/>
+          <w:color w:val="000000" w:themeColor="text1"/>
+          <w:sz w:val="26"/>
+          <w:szCs w:val="26"/>
+        </w:rPr>
+      </w:pPr>
+    </w:p>
+    <w:p>
+      <w:pPr>
+        <w:jc w:val="center"/>
+        <w:rPr>
+          <w:rFonts w:ascii="Times New Roman" w:hAnsi="Times New Roman" w:cs="Times New Roman"/>
+          <w:b/>
+          <w:bCs/>
+          <w:color w:val="000000" w:themeColor="text1"/>
+          <w:sz w:val="26"/>
+          <w:szCs w:val="26"/>
+        </w:rPr>
+      </w:pPr>
+    </w:p>
+    <w:p>
+      <w:pPr>
+        <w:jc w:val="center"/>
+        <w:rPr>
+          <w:rFonts w:ascii="Times New Roman" w:hAnsi="Times New Roman" w:cs="Times New Roman"/>
+          <w:b/>
+          <w:bCs/>
+          <w:color w:val="000000" w:themeColor="text1"/>
+          <w:sz w:val="26"/>
+          <w:szCs w:val="26"/>
+        </w:rPr>
+      </w:pPr>
+    </w:p>
     <w:p>
       <w:pPr>
         <w:pStyle w:val="Heading1"/>
@@ -60,6 +1802,7 @@
           <w:szCs w:val="26"/>
         </w:rPr>
       </w:pPr>
+      <w:bookmarkStart w:id="0" w:name="_Toc95773494"/>
       <w:r>
         <w:rPr>
           <w:rFonts w:ascii="Times New Roman" w:hAnsi="Times New Roman" w:cs="Times New Roman"/>
@@ -69,8 +1812,10 @@
           <w:sz w:val="26"/>
           <w:szCs w:val="26"/>
         </w:rPr>
+        <w:lastRenderedPageBreak/>
         <w:t>1. Function Overview</w:t>
       </w:r>
+      <w:bookmarkEnd w:id="0"/>
     </w:p>
     <w:p>
       <w:pPr>
@@ -107,7 +1852,27 @@
           <w:sz w:val="26"/>
           <w:szCs w:val="26"/>
         </w:rPr>
-        <w:t xml:space="preserve"> It need an adapter 24V &gt;= 1A to isolate signal from servo and controller.</w:t>
+        <w:t xml:space="preserve"> It </w:t>
+      </w:r>
+      <w:proofErr w:type="gramStart"/>
+      <w:r>
+        <w:rPr>
+          <w:rFonts w:ascii="Times New Roman" w:hAnsi="Times New Roman" w:cs="Times New Roman"/>
+          <w:color w:val="000000" w:themeColor="text1"/>
+          <w:sz w:val="26"/>
+          <w:szCs w:val="26"/>
+        </w:rPr>
+        <w:t>need</w:t>
+      </w:r>
+      <w:proofErr w:type="gramEnd"/>
+      <w:r>
+        <w:rPr>
+          <w:rFonts w:ascii="Times New Roman" w:hAnsi="Times New Roman" w:cs="Times New Roman"/>
+          <w:color w:val="000000" w:themeColor="text1"/>
+          <w:sz w:val="26"/>
+          <w:szCs w:val="26"/>
+        </w:rPr>
+        <w:t xml:space="preserve"> an adapter 24V &gt;= 1A to isolate signal from servo and controller.</w:t>
       </w:r>
     </w:p>
     <w:p>
@@ -145,7 +1910,7 @@
                     </pic:cNvPicPr>
                   </pic:nvPicPr>
                   <pic:blipFill>
-                    <a:blip r:embed="rId4">
+                    <a:blip r:embed="rId5">
                       <a:extLst>
                         <a:ext uri="{28A0092B-C50C-407E-A947-70E740481C1C}">
                           <a14:useLocalDpi xmlns:a14="http://schemas.microsoft.com/office/drawing/2010/main" val="0"/>
@@ -213,7 +1978,7 @@
                     </pic:cNvPicPr>
                   </pic:nvPicPr>
                   <pic:blipFill>
-                    <a:blip r:embed="rId5">
+                    <a:blip r:embed="rId6">
                       <a:extLst>
                         <a:ext uri="{28A0092B-C50C-407E-A947-70E740481C1C}">
                           <a14:useLocalDpi xmlns:a14="http://schemas.microsoft.com/office/drawing/2010/main" val="0"/>
@@ -1796,14 +3561,25 @@
                 <w:szCs w:val="26"/>
               </w:rPr>
             </w:pPr>
-            <w:r>
-              <w:rPr>
-                <w:rFonts w:ascii="Times New Roman" w:eastAsia="Times New Roman" w:hAnsi="Times New Roman" w:cs="Times New Roman"/>
-                <w:color w:val="000000" w:themeColor="text1"/>
-                <w:sz w:val="26"/>
-                <w:szCs w:val="26"/>
-              </w:rPr>
-              <w:t>loadcel brake</w:t>
+            <w:proofErr w:type="spellStart"/>
+            <w:r>
+              <w:rPr>
+                <w:rFonts w:ascii="Times New Roman" w:eastAsia="Times New Roman" w:hAnsi="Times New Roman" w:cs="Times New Roman"/>
+                <w:color w:val="000000" w:themeColor="text1"/>
+                <w:sz w:val="26"/>
+                <w:szCs w:val="26"/>
+              </w:rPr>
+              <w:t>loadcel</w:t>
+            </w:r>
+            <w:proofErr w:type="spellEnd"/>
+            <w:r>
+              <w:rPr>
+                <w:rFonts w:ascii="Times New Roman" w:eastAsia="Times New Roman" w:hAnsi="Times New Roman" w:cs="Times New Roman"/>
+                <w:color w:val="000000" w:themeColor="text1"/>
+                <w:sz w:val="26"/>
+                <w:szCs w:val="26"/>
+              </w:rPr>
+              <w:t xml:space="preserve"> brake</w:t>
             </w:r>
           </w:p>
         </w:tc>
@@ -2088,14 +3864,25 @@
                 <w:szCs w:val="26"/>
               </w:rPr>
             </w:pPr>
-            <w:r>
-              <w:rPr>
-                <w:rFonts w:ascii="Times New Roman" w:eastAsia="Times New Roman" w:hAnsi="Times New Roman" w:cs="Times New Roman"/>
-                <w:color w:val="000000" w:themeColor="text1"/>
-                <w:sz w:val="26"/>
-                <w:szCs w:val="26"/>
-              </w:rPr>
-              <w:t>loadcel brake</w:t>
+            <w:proofErr w:type="spellStart"/>
+            <w:r>
+              <w:rPr>
+                <w:rFonts w:ascii="Times New Roman" w:eastAsia="Times New Roman" w:hAnsi="Times New Roman" w:cs="Times New Roman"/>
+                <w:color w:val="000000" w:themeColor="text1"/>
+                <w:sz w:val="26"/>
+                <w:szCs w:val="26"/>
+              </w:rPr>
+              <w:t>loadcel</w:t>
+            </w:r>
+            <w:proofErr w:type="spellEnd"/>
+            <w:r>
+              <w:rPr>
+                <w:rFonts w:ascii="Times New Roman" w:eastAsia="Times New Roman" w:hAnsi="Times New Roman" w:cs="Times New Roman"/>
+                <w:color w:val="000000" w:themeColor="text1"/>
+                <w:sz w:val="26"/>
+                <w:szCs w:val="26"/>
+              </w:rPr>
+              <w:t xml:space="preserve"> brake</w:t>
             </w:r>
           </w:p>
         </w:tc>
@@ -2494,6 +4281,7 @@
           <w:szCs w:val="26"/>
         </w:rPr>
       </w:pPr>
+      <w:bookmarkStart w:id="1" w:name="_Toc95773495"/>
       <w:r>
         <w:rPr>
           <w:rFonts w:ascii="Times New Roman" w:hAnsi="Times New Roman" w:cs="Times New Roman"/>
@@ -2517,6 +4305,7 @@
         </w:rPr>
         <w:t>Connection</w:t>
       </w:r>
+      <w:bookmarkEnd w:id="1"/>
       <w:r>
         <w:rPr>
           <w:rFonts w:ascii="Times New Roman" w:hAnsi="Times New Roman" w:cs="Times New Roman"/>
@@ -2534,20 +4323,18 @@
         <w:pStyle w:val="Heading2"/>
         <w:rPr>
           <w:rFonts w:ascii="Times New Roman" w:hAnsi="Times New Roman" w:cs="Times New Roman"/>
-          <w:b/>
-          <w:bCs/>
           <w:color w:val="000000" w:themeColor="text1"/>
         </w:rPr>
       </w:pPr>
+      <w:bookmarkStart w:id="2" w:name="_Toc95773496"/>
       <w:r>
         <w:rPr>
           <w:rFonts w:ascii="Times New Roman" w:hAnsi="Times New Roman" w:cs="Times New Roman"/>
-          <w:b/>
-          <w:bCs/>
           <w:color w:val="000000" w:themeColor="text1"/>
         </w:rPr>
         <w:t>2.1. Connect Power supply for servo driver</w:t>
       </w:r>
+      <w:bookmarkEnd w:id="2"/>
     </w:p>
     <w:p>
       <w:pPr>
@@ -2739,7 +4526,7 @@
                     </pic:cNvPicPr>
                   </pic:nvPicPr>
                   <pic:blipFill>
-                    <a:blip r:embed="rId6">
+                    <a:blip r:embed="rId7">
                       <a:extLst>
                         <a:ext uri="{28A0092B-C50C-407E-A947-70E740481C1C}">
                           <a14:useLocalDpi xmlns:a14="http://schemas.microsoft.com/office/drawing/2010/main" val="0"/>
@@ -2776,16 +4563,13 @@
         <w:pStyle w:val="Heading2"/>
         <w:rPr>
           <w:rFonts w:ascii="Times New Roman" w:hAnsi="Times New Roman" w:cs="Times New Roman"/>
-          <w:b/>
-          <w:bCs/>
           <w:color w:val="000000" w:themeColor="text1"/>
         </w:rPr>
       </w:pPr>
+      <w:bookmarkStart w:id="3" w:name="_Toc95773497"/>
       <w:r>
         <w:rPr>
           <w:rFonts w:ascii="Times New Roman" w:hAnsi="Times New Roman" w:cs="Times New Roman"/>
-          <w:b/>
-          <w:bCs/>
           <w:color w:val="000000" w:themeColor="text1"/>
         </w:rPr>
         <w:t>2.</w:t>
@@ -2793,8 +4577,6 @@
       <w:r>
         <w:rPr>
           <w:rFonts w:ascii="Times New Roman" w:hAnsi="Times New Roman" w:cs="Times New Roman"/>
-          <w:b/>
-          <w:bCs/>
           <w:color w:val="000000" w:themeColor="text1"/>
         </w:rPr>
         <w:t>2</w:t>
@@ -2802,17 +4584,14 @@
       <w:r>
         <w:rPr>
           <w:rFonts w:ascii="Times New Roman" w:hAnsi="Times New Roman" w:cs="Times New Roman"/>
-          <w:b/>
-          <w:bCs/>
           <w:color w:val="000000" w:themeColor="text1"/>
         </w:rPr>
         <w:t>. DB25</w:t>
       </w:r>
+      <w:bookmarkEnd w:id="3"/>
       <w:r>
         <w:rPr>
           <w:rFonts w:ascii="Times New Roman" w:hAnsi="Times New Roman" w:cs="Times New Roman"/>
-          <w:b/>
-          <w:bCs/>
           <w:color w:val="000000" w:themeColor="text1"/>
         </w:rPr>
         <w:t xml:space="preserve"> </w:t>
@@ -2876,7 +4655,7 @@
                     </pic:cNvPicPr>
                   </pic:nvPicPr>
                   <pic:blipFill>
-                    <a:blip r:embed="rId7">
+                    <a:blip r:embed="rId8">
                       <a:extLst>
                         <a:ext uri="{28A0092B-C50C-407E-A947-70E740481C1C}">
                           <a14:useLocalDpi xmlns:a14="http://schemas.microsoft.com/office/drawing/2010/main" val="0"/>
@@ -2972,29 +4751,7 @@
           <w:sz w:val="26"/>
           <w:szCs w:val="26"/>
         </w:rPr>
-        <w:t>“</w:t>
-      </w:r>
-      <w:r>
-        <w:rPr>
-          <w:rFonts w:ascii="Times New Roman" w:hAnsi="Times New Roman" w:cs="Times New Roman"/>
-          <w:b/>
-          <w:bCs/>
-          <w:color w:val="000000" w:themeColor="text1"/>
-          <w:sz w:val="26"/>
-          <w:szCs w:val="26"/>
-        </w:rPr>
-        <w:t>HNC Configuration CANOPEN</w:t>
-      </w:r>
-      <w:r>
-        <w:rPr>
-          <w:rFonts w:ascii="Times New Roman" w:hAnsi="Times New Roman" w:cs="Times New Roman"/>
-          <w:b/>
-          <w:bCs/>
-          <w:color w:val="000000" w:themeColor="text1"/>
-          <w:sz w:val="26"/>
-          <w:szCs w:val="26"/>
-        </w:rPr>
-        <w:t>”.</w:t>
+        <w:t>“HNC Configuration CANOPEN”.</w:t>
       </w:r>
     </w:p>
     <w:tbl>
@@ -3164,7 +4921,31 @@
                 <w:sz w:val="26"/>
                 <w:szCs w:val="26"/>
               </w:rPr>
-              <w:t>AASD servo driver DB25  pin number</w:t>
+              <w:t>AASD servo driver DB</w:t>
+            </w:r>
+            <w:proofErr w:type="gramStart"/>
+            <w:r>
+              <w:rPr>
+                <w:rFonts w:ascii="Times New Roman" w:eastAsia="Times New Roman" w:hAnsi="Times New Roman" w:cs="Times New Roman"/>
+                <w:b/>
+                <w:bCs/>
+                <w:color w:val="000000" w:themeColor="text1"/>
+                <w:sz w:val="26"/>
+                <w:szCs w:val="26"/>
+              </w:rPr>
+              <w:t>25  pin</w:t>
+            </w:r>
+            <w:proofErr w:type="gramEnd"/>
+            <w:r>
+              <w:rPr>
+                <w:rFonts w:ascii="Times New Roman" w:eastAsia="Times New Roman" w:hAnsi="Times New Roman" w:cs="Times New Roman"/>
+                <w:b/>
+                <w:bCs/>
+                <w:color w:val="000000" w:themeColor="text1"/>
+                <w:sz w:val="26"/>
+                <w:szCs w:val="26"/>
+              </w:rPr>
+              <w:t xml:space="preserve"> number</w:t>
             </w:r>
           </w:p>
         </w:tc>
@@ -6849,16 +8630,13 @@
         <w:pStyle w:val="Heading2"/>
         <w:rPr>
           <w:rFonts w:ascii="Times New Roman" w:hAnsi="Times New Roman" w:cs="Times New Roman"/>
-          <w:b/>
-          <w:bCs/>
           <w:color w:val="000000" w:themeColor="text1"/>
         </w:rPr>
       </w:pPr>
+      <w:bookmarkStart w:id="4" w:name="_Toc95773498"/>
       <w:r>
         <w:rPr>
           <w:rFonts w:ascii="Times New Roman" w:hAnsi="Times New Roman" w:cs="Times New Roman"/>
-          <w:b/>
-          <w:bCs/>
           <w:color w:val="000000" w:themeColor="text1"/>
         </w:rPr>
         <w:t>2.</w:t>
@@ -6866,8 +8644,6 @@
       <w:r>
         <w:rPr>
           <w:rFonts w:ascii="Times New Roman" w:hAnsi="Times New Roman" w:cs="Times New Roman"/>
-          <w:b/>
-          <w:bCs/>
           <w:color w:val="000000" w:themeColor="text1"/>
         </w:rPr>
         <w:t>3</w:t>
@@ -6875,8 +8651,6 @@
       <w:r>
         <w:rPr>
           <w:rFonts w:ascii="Times New Roman" w:hAnsi="Times New Roman" w:cs="Times New Roman"/>
-          <w:b/>
-          <w:bCs/>
           <w:color w:val="000000" w:themeColor="text1"/>
         </w:rPr>
         <w:t xml:space="preserve">. </w:t>
@@ -6884,12 +8658,11 @@
       <w:r>
         <w:rPr>
           <w:rFonts w:ascii="Times New Roman" w:hAnsi="Times New Roman" w:cs="Times New Roman"/>
-          <w:b/>
-          <w:bCs/>
           <w:color w:val="000000" w:themeColor="text1"/>
         </w:rPr>
         <w:t>USB Connector</w:t>
       </w:r>
+      <w:bookmarkEnd w:id="4"/>
     </w:p>
     <w:p>
       <w:pPr>
@@ -6952,16 +8725,13 @@
         <w:pStyle w:val="Heading2"/>
         <w:rPr>
           <w:rFonts w:ascii="Times New Roman" w:hAnsi="Times New Roman" w:cs="Times New Roman"/>
-          <w:b/>
-          <w:bCs/>
           <w:color w:val="000000" w:themeColor="text1"/>
         </w:rPr>
       </w:pPr>
+      <w:bookmarkStart w:id="5" w:name="_Toc95773499"/>
       <w:r>
         <w:rPr>
           <w:rFonts w:ascii="Times New Roman" w:hAnsi="Times New Roman" w:cs="Times New Roman"/>
-          <w:b/>
-          <w:bCs/>
           <w:color w:val="000000" w:themeColor="text1"/>
         </w:rPr>
         <w:lastRenderedPageBreak/>
@@ -6970,8 +8740,6 @@
       <w:r>
         <w:rPr>
           <w:rFonts w:ascii="Times New Roman" w:hAnsi="Times New Roman" w:cs="Times New Roman"/>
-          <w:b/>
-          <w:bCs/>
           <w:color w:val="000000" w:themeColor="text1"/>
         </w:rPr>
         <w:t>.</w:t>
@@ -6979,8 +8747,6 @@
       <w:r>
         <w:rPr>
           <w:rFonts w:ascii="Times New Roman" w:hAnsi="Times New Roman" w:cs="Times New Roman"/>
-          <w:b/>
-          <w:bCs/>
           <w:color w:val="000000" w:themeColor="text1"/>
         </w:rPr>
         <w:t>4</w:t>
@@ -6988,8 +8754,6 @@
       <w:r>
         <w:rPr>
           <w:rFonts w:ascii="Times New Roman" w:hAnsi="Times New Roman" w:cs="Times New Roman"/>
-          <w:b/>
-          <w:bCs/>
           <w:color w:val="000000" w:themeColor="text1"/>
         </w:rPr>
         <w:t>.</w:t>
@@ -6997,12 +8761,11 @@
       <w:r>
         <w:rPr>
           <w:rFonts w:ascii="Times New Roman" w:hAnsi="Times New Roman" w:cs="Times New Roman"/>
-          <w:b/>
-          <w:bCs/>
           <w:color w:val="000000" w:themeColor="text1"/>
         </w:rPr>
         <w:t xml:space="preserve"> Pedal/handbrake connector</w:t>
       </w:r>
+      <w:bookmarkEnd w:id="5"/>
     </w:p>
     <w:p>
       <w:pPr>
@@ -7043,7 +8806,7 @@
                     </pic:cNvPicPr>
                   </pic:nvPicPr>
                   <pic:blipFill>
-                    <a:blip r:embed="rId8">
+                    <a:blip r:embed="rId9">
                       <a:extLst>
                         <a:ext uri="{28A0092B-C50C-407E-A947-70E740481C1C}">
                           <a14:useLocalDpi xmlns:a14="http://schemas.microsoft.com/office/drawing/2010/main" val="0"/>
@@ -7184,7 +8947,7 @@
                     </pic:cNvPicPr>
                   </pic:nvPicPr>
                   <pic:blipFill>
-                    <a:blip r:embed="rId9">
+                    <a:blip r:embed="rId10">
                       <a:extLst>
                         <a:ext uri="{28A0092B-C50C-407E-A947-70E740481C1C}">
                           <a14:useLocalDpi xmlns:a14="http://schemas.microsoft.com/office/drawing/2010/main" val="0"/>
@@ -7221,16 +8984,13 @@
         <w:pStyle w:val="Heading2"/>
         <w:rPr>
           <w:rFonts w:ascii="Times New Roman" w:hAnsi="Times New Roman" w:cs="Times New Roman"/>
-          <w:b/>
-          <w:bCs/>
           <w:color w:val="000000" w:themeColor="text1"/>
         </w:rPr>
       </w:pPr>
+      <w:bookmarkStart w:id="6" w:name="_Toc95773500"/>
       <w:r>
         <w:rPr>
           <w:rFonts w:ascii="Times New Roman" w:hAnsi="Times New Roman" w:cs="Times New Roman"/>
-          <w:b/>
-          <w:bCs/>
           <w:color w:val="000000" w:themeColor="text1"/>
         </w:rPr>
         <w:t>2.</w:t>
@@ -7238,8 +8998,6 @@
       <w:r>
         <w:rPr>
           <w:rFonts w:ascii="Times New Roman" w:hAnsi="Times New Roman" w:cs="Times New Roman"/>
-          <w:b/>
-          <w:bCs/>
           <w:color w:val="000000" w:themeColor="text1"/>
         </w:rPr>
         <w:t>5</w:t>
@@ -7247,12 +9005,11 @@
       <w:r>
         <w:rPr>
           <w:rFonts w:ascii="Times New Roman" w:hAnsi="Times New Roman" w:cs="Times New Roman"/>
-          <w:b/>
-          <w:bCs/>
           <w:color w:val="000000" w:themeColor="text1"/>
         </w:rPr>
         <w:t>. XY Shifter</w:t>
       </w:r>
+      <w:bookmarkEnd w:id="6"/>
     </w:p>
     <w:p>
       <w:pPr>
@@ -7293,7 +9050,7 @@
                     </pic:cNvPicPr>
                   </pic:nvPicPr>
                   <pic:blipFill>
-                    <a:blip r:embed="rId10">
+                    <a:blip r:embed="rId11">
                       <a:extLst>
                         <a:ext uri="{28A0092B-C50C-407E-A947-70E740481C1C}">
                           <a14:useLocalDpi xmlns:a14="http://schemas.microsoft.com/office/drawing/2010/main" val="0"/>
@@ -7330,20 +9087,18 @@
         <w:pStyle w:val="Heading2"/>
         <w:rPr>
           <w:rFonts w:ascii="Times New Roman" w:hAnsi="Times New Roman" w:cs="Times New Roman"/>
-          <w:b/>
-          <w:bCs/>
           <w:color w:val="000000" w:themeColor="text1"/>
         </w:rPr>
       </w:pPr>
+      <w:bookmarkStart w:id="7" w:name="_Toc95773501"/>
       <w:r>
         <w:rPr>
           <w:rFonts w:ascii="Times New Roman" w:hAnsi="Times New Roman" w:cs="Times New Roman"/>
-          <w:b/>
-          <w:bCs/>
           <w:color w:val="000000" w:themeColor="text1"/>
         </w:rPr>
         <w:t>2.6. Matrix button</w:t>
       </w:r>
+      <w:bookmarkEnd w:id="7"/>
     </w:p>
     <w:p>
       <w:pPr>
@@ -7398,7 +9153,7 @@
                     <pic:cNvPicPr/>
                   </pic:nvPicPr>
                   <pic:blipFill>
-                    <a:blip r:embed="rId11"/>
+                    <a:blip r:embed="rId12"/>
                     <a:stretch>
                       <a:fillRect/>
                     </a:stretch>
@@ -7455,7 +9210,7 @@
                     </pic:cNvPicPr>
                   </pic:nvPicPr>
                   <pic:blipFill>
-                    <a:blip r:embed="rId12">
+                    <a:blip r:embed="rId13">
                       <a:extLst>
                         <a:ext uri="{28A0092B-C50C-407E-A947-70E740481C1C}">
                           <a14:useLocalDpi xmlns:a14="http://schemas.microsoft.com/office/drawing/2010/main" val="0"/>
@@ -7492,16 +9247,13 @@
         <w:pStyle w:val="Heading2"/>
         <w:rPr>
           <w:rFonts w:ascii="Times New Roman" w:hAnsi="Times New Roman" w:cs="Times New Roman"/>
-          <w:b/>
-          <w:bCs/>
           <w:color w:val="000000" w:themeColor="text1"/>
         </w:rPr>
       </w:pPr>
+      <w:bookmarkStart w:id="8" w:name="_Toc95773502"/>
       <w:r>
         <w:rPr>
           <w:rFonts w:ascii="Times New Roman" w:hAnsi="Times New Roman" w:cs="Times New Roman"/>
-          <w:b/>
-          <w:bCs/>
           <w:color w:val="000000" w:themeColor="text1"/>
         </w:rPr>
         <w:t>2.7. Servo on</w:t>
@@ -7509,8 +9261,6 @@
       <w:r>
         <w:rPr>
           <w:rFonts w:ascii="Times New Roman" w:hAnsi="Times New Roman" w:cs="Times New Roman"/>
-          <w:b/>
-          <w:bCs/>
           <w:color w:val="000000" w:themeColor="text1"/>
         </w:rPr>
         <w:t>-</w:t>
@@ -7518,12 +9268,11 @@
       <w:r>
         <w:rPr>
           <w:rFonts w:ascii="Times New Roman" w:hAnsi="Times New Roman" w:cs="Times New Roman"/>
-          <w:b/>
-          <w:bCs/>
           <w:color w:val="000000" w:themeColor="text1"/>
         </w:rPr>
         <w:t>Emergency</w:t>
       </w:r>
+      <w:bookmarkEnd w:id="8"/>
     </w:p>
     <w:p>
       <w:pPr>
@@ -7580,7 +9329,7 @@
                     </pic:cNvPicPr>
                   </pic:nvPicPr>
                   <pic:blipFill>
-                    <a:blip r:embed="rId13">
+                    <a:blip r:embed="rId14">
                       <a:extLst>
                         <a:ext uri="{28A0092B-C50C-407E-A947-70E740481C1C}">
                           <a14:useLocalDpi xmlns:a14="http://schemas.microsoft.com/office/drawing/2010/main" val="0"/>
@@ -7617,20 +9366,34 @@
         <w:pStyle w:val="Heading2"/>
         <w:rPr>
           <w:rFonts w:ascii="Times New Roman" w:hAnsi="Times New Roman" w:cs="Times New Roman"/>
-          <w:b/>
-          <w:bCs/>
           <w:color w:val="000000" w:themeColor="text1"/>
         </w:rPr>
       </w:pPr>
+      <w:bookmarkStart w:id="9" w:name="_Toc95773503"/>
       <w:r>
         <w:rPr>
           <w:rFonts w:ascii="Times New Roman" w:hAnsi="Times New Roman" w:cs="Times New Roman"/>
-          <w:b/>
-          <w:bCs/>
-          <w:color w:val="000000" w:themeColor="text1"/>
-        </w:rPr>
-        <w:t>2.7. Switch 0..10V and -10V..10V</w:t>
+          <w:color w:val="000000" w:themeColor="text1"/>
+        </w:rPr>
+        <w:t xml:space="preserve">2.7. Switch </w:t>
       </w:r>
+      <w:proofErr w:type="gramStart"/>
+      <w:r>
+        <w:rPr>
+          <w:rFonts w:ascii="Times New Roman" w:hAnsi="Times New Roman" w:cs="Times New Roman"/>
+          <w:color w:val="000000" w:themeColor="text1"/>
+        </w:rPr>
+        <w:t>0..</w:t>
+      </w:r>
+      <w:proofErr w:type="gramEnd"/>
+      <w:r>
+        <w:rPr>
+          <w:rFonts w:ascii="Times New Roman" w:hAnsi="Times New Roman" w:cs="Times New Roman"/>
+          <w:color w:val="000000" w:themeColor="text1"/>
+        </w:rPr>
+        <w:t>10V and -10V..10V</w:t>
+      </w:r>
+      <w:bookmarkEnd w:id="9"/>
     </w:p>
     <w:p>
       <w:pPr>
@@ -7648,7 +9411,27 @@
           <w:sz w:val="26"/>
           <w:szCs w:val="26"/>
         </w:rPr>
-        <w:t>Default it is 0..10V mode, if your server use +- 10v to control, change jump to -+10V.</w:t>
+        <w:t xml:space="preserve">Default it is </w:t>
+      </w:r>
+      <w:proofErr w:type="gramStart"/>
+      <w:r>
+        <w:rPr>
+          <w:rFonts w:ascii="Times New Roman" w:hAnsi="Times New Roman" w:cs="Times New Roman"/>
+          <w:color w:val="000000" w:themeColor="text1"/>
+          <w:sz w:val="26"/>
+          <w:szCs w:val="26"/>
+        </w:rPr>
+        <w:t>0..</w:t>
+      </w:r>
+      <w:proofErr w:type="gramEnd"/>
+      <w:r>
+        <w:rPr>
+          <w:rFonts w:ascii="Times New Roman" w:hAnsi="Times New Roman" w:cs="Times New Roman"/>
+          <w:color w:val="000000" w:themeColor="text1"/>
+          <w:sz w:val="26"/>
+          <w:szCs w:val="26"/>
+        </w:rPr>
+        <w:t>10V mode, if your server use +- 10v to control, change jump to -+10V.</w:t>
       </w:r>
     </w:p>
     <w:p>
@@ -7686,7 +9469,7 @@
                     </pic:cNvPicPr>
                   </pic:nvPicPr>
                   <pic:blipFill>
-                    <a:blip r:embed="rId14">
+                    <a:blip r:embed="rId15">
                       <a:extLst>
                         <a:ext uri="{28A0092B-C50C-407E-A947-70E740481C1C}">
                           <a14:useLocalDpi xmlns:a14="http://schemas.microsoft.com/office/drawing/2010/main" val="0"/>
@@ -7723,29 +9506,27 @@
         <w:pStyle w:val="Heading2"/>
         <w:rPr>
           <w:rFonts w:ascii="Times New Roman" w:hAnsi="Times New Roman" w:cs="Times New Roman"/>
-          <w:b/>
-          <w:bCs/>
           <w:color w:val="000000" w:themeColor="text1"/>
         </w:rPr>
       </w:pPr>
+      <w:bookmarkStart w:id="10" w:name="_Toc95773504"/>
       <w:r>
         <w:rPr>
           <w:rFonts w:ascii="Times New Roman" w:hAnsi="Times New Roman" w:cs="Times New Roman"/>
-          <w:b/>
-          <w:bCs/>
           <w:color w:val="000000" w:themeColor="text1"/>
         </w:rPr>
         <w:t xml:space="preserve">2.8. Inverse </w:t>
       </w:r>
+      <w:proofErr w:type="gramStart"/>
       <w:r>
         <w:rPr>
           <w:rFonts w:ascii="Times New Roman" w:hAnsi="Times New Roman" w:cs="Times New Roman"/>
-          <w:b/>
-          <w:bCs/>
           <w:color w:val="000000" w:themeColor="text1"/>
         </w:rPr>
         <w:t>prohibit</w:t>
       </w:r>
+      <w:bookmarkEnd w:id="10"/>
+      <w:proofErr w:type="gramEnd"/>
     </w:p>
     <w:p>
       <w:pPr>
@@ -7763,7 +9544,47 @@
           <w:sz w:val="26"/>
           <w:szCs w:val="26"/>
         </w:rPr>
-        <w:t xml:space="preserve">    This is used to inverse signal from high to low and vise versa. Some servo use high to prohibit</w:t>
+        <w:t xml:space="preserve">    This is used to inverse signal from high to low and </w:t>
+      </w:r>
+      <w:proofErr w:type="spellStart"/>
+      <w:r>
+        <w:rPr>
+          <w:rFonts w:ascii="Times New Roman" w:hAnsi="Times New Roman" w:cs="Times New Roman"/>
+          <w:color w:val="000000" w:themeColor="text1"/>
+          <w:sz w:val="26"/>
+          <w:szCs w:val="26"/>
+        </w:rPr>
+        <w:t>vise</w:t>
+      </w:r>
+      <w:proofErr w:type="spellEnd"/>
+      <w:r>
+        <w:rPr>
+          <w:rFonts w:ascii="Times New Roman" w:hAnsi="Times New Roman" w:cs="Times New Roman"/>
+          <w:color w:val="000000" w:themeColor="text1"/>
+          <w:sz w:val="26"/>
+          <w:szCs w:val="26"/>
+        </w:rPr>
+        <w:t xml:space="preserve"> versa. Some servo </w:t>
+      </w:r>
+      <w:proofErr w:type="gramStart"/>
+      <w:r>
+        <w:rPr>
+          <w:rFonts w:ascii="Times New Roman" w:hAnsi="Times New Roman" w:cs="Times New Roman"/>
+          <w:color w:val="000000" w:themeColor="text1"/>
+          <w:sz w:val="26"/>
+          <w:szCs w:val="26"/>
+        </w:rPr>
+        <w:t>use</w:t>
+      </w:r>
+      <w:proofErr w:type="gramEnd"/>
+      <w:r>
+        <w:rPr>
+          <w:rFonts w:ascii="Times New Roman" w:hAnsi="Times New Roman" w:cs="Times New Roman"/>
+          <w:color w:val="000000" w:themeColor="text1"/>
+          <w:sz w:val="26"/>
+          <w:szCs w:val="26"/>
+        </w:rPr>
+        <w:t xml:space="preserve"> high to prohibit</w:t>
       </w:r>
       <w:r>
         <w:rPr>
@@ -7819,7 +9640,7 @@
                     </pic:cNvPicPr>
                   </pic:nvPicPr>
                   <pic:blipFill>
-                    <a:blip r:embed="rId15">
+                    <a:blip r:embed="rId16">
                       <a:extLst>
                         <a:ext uri="{28A0092B-C50C-407E-A947-70E740481C1C}">
                           <a14:useLocalDpi xmlns:a14="http://schemas.microsoft.com/office/drawing/2010/main" val="0"/>
@@ -7856,21 +9677,19 @@
         <w:pStyle w:val="Heading2"/>
         <w:rPr>
           <w:rFonts w:ascii="Times New Roman" w:hAnsi="Times New Roman" w:cs="Times New Roman"/>
-          <w:b/>
-          <w:bCs/>
           <w:color w:val="000000" w:themeColor="text1"/>
         </w:rPr>
       </w:pPr>
+      <w:bookmarkStart w:id="11" w:name="_Toc95773505"/>
       <w:r>
         <w:rPr>
           <w:rFonts w:ascii="Times New Roman" w:hAnsi="Times New Roman" w:cs="Times New Roman"/>
-          <w:b/>
-          <w:bCs/>
           <w:color w:val="000000" w:themeColor="text1"/>
         </w:rPr>
         <w:lastRenderedPageBreak/>
         <w:t>2.9. DFU switch</w:t>
       </w:r>
+      <w:bookmarkEnd w:id="11"/>
     </w:p>
     <w:p>
       <w:pPr>
@@ -7888,7 +9707,27 @@
           <w:sz w:val="26"/>
           <w:szCs w:val="26"/>
         </w:rPr>
-        <w:t>This switch to you enable DFU mode to upgrade firmware. If the light near switch turn on that show it is in DFU mode.</w:t>
+        <w:t xml:space="preserve">This switch to you enable DFU mode to upgrade firmware. If the light near switch </w:t>
+      </w:r>
+      <w:proofErr w:type="gramStart"/>
+      <w:r>
+        <w:rPr>
+          <w:rFonts w:ascii="Times New Roman" w:hAnsi="Times New Roman" w:cs="Times New Roman"/>
+          <w:color w:val="000000" w:themeColor="text1"/>
+          <w:sz w:val="26"/>
+          <w:szCs w:val="26"/>
+        </w:rPr>
+        <w:t>turn</w:t>
+      </w:r>
+      <w:proofErr w:type="gramEnd"/>
+      <w:r>
+        <w:rPr>
+          <w:rFonts w:ascii="Times New Roman" w:hAnsi="Times New Roman" w:cs="Times New Roman"/>
+          <w:color w:val="000000" w:themeColor="text1"/>
+          <w:sz w:val="26"/>
+          <w:szCs w:val="26"/>
+        </w:rPr>
+        <w:t xml:space="preserve"> on that show it is in DFU mode.</w:t>
       </w:r>
     </w:p>
     <w:p>
@@ -7926,7 +9765,7 @@
                     </pic:cNvPicPr>
                   </pic:nvPicPr>
                   <pic:blipFill>
-                    <a:blip r:embed="rId16">
+                    <a:blip r:embed="rId17">
                       <a:extLst>
                         <a:ext uri="{28A0092B-C50C-407E-A947-70E740481C1C}">
                           <a14:useLocalDpi xmlns:a14="http://schemas.microsoft.com/office/drawing/2010/main" val="0"/>
@@ -7958,6 +9797,322 @@
         </w:drawing>
       </w:r>
     </w:p>
+    <w:p>
+      <w:pPr>
+        <w:pStyle w:val="Heading1"/>
+        <w:rPr>
+          <w:rFonts w:ascii="Times New Roman" w:hAnsi="Times New Roman" w:cs="Times New Roman"/>
+          <w:b/>
+          <w:bCs/>
+          <w:color w:val="000000" w:themeColor="text1"/>
+          <w:sz w:val="26"/>
+          <w:szCs w:val="26"/>
+        </w:rPr>
+      </w:pPr>
+      <w:bookmarkStart w:id="12" w:name="_Toc95773506"/>
+      <w:r>
+        <w:rPr>
+          <w:rFonts w:ascii="Times New Roman" w:hAnsi="Times New Roman" w:cs="Times New Roman"/>
+          <w:b/>
+          <w:bCs/>
+          <w:color w:val="000000" w:themeColor="text1"/>
+          <w:sz w:val="26"/>
+          <w:szCs w:val="26"/>
+        </w:rPr>
+        <w:t>3. Hardware configuration example</w:t>
+      </w:r>
+      <w:bookmarkEnd w:id="12"/>
+    </w:p>
+    <w:p>
+      <w:pPr>
+        <w:pStyle w:val="Heading2"/>
+        <w:rPr>
+          <w:rFonts w:ascii="Times New Roman" w:hAnsi="Times New Roman" w:cs="Times New Roman"/>
+          <w:color w:val="000000" w:themeColor="text1"/>
+        </w:rPr>
+      </w:pPr>
+      <w:bookmarkStart w:id="13" w:name="_Toc95773507"/>
+      <w:r>
+        <w:rPr>
+          <w:rFonts w:ascii="Times New Roman" w:hAnsi="Times New Roman" w:cs="Times New Roman"/>
+          <w:color w:val="000000" w:themeColor="text1"/>
+        </w:rPr>
+        <w:t>3.1. Mige Driver</w:t>
+      </w:r>
+      <w:bookmarkEnd w:id="13"/>
+    </w:p>
+    <w:p>
+      <w:pPr>
+        <w:rPr>
+          <w:rFonts w:ascii="Times New Roman" w:hAnsi="Times New Roman" w:cs="Times New Roman"/>
+          <w:sz w:val="26"/>
+          <w:szCs w:val="26"/>
+        </w:rPr>
+      </w:pPr>
+      <w:r>
+        <w:rPr>
+          <w:rFonts w:ascii="Times New Roman" w:hAnsi="Times New Roman" w:cs="Times New Roman"/>
+          <w:sz w:val="26"/>
+          <w:szCs w:val="26"/>
+        </w:rPr>
+        <w:t>Can use for mg13i, EP100</w:t>
+      </w:r>
+    </w:p>
+    <w:p>
+      <w:pPr>
+        <w:rPr>
+          <w:rFonts w:ascii="Times New Roman" w:hAnsi="Times New Roman" w:cs="Times New Roman"/>
+          <w:sz w:val="26"/>
+          <w:szCs w:val="26"/>
+        </w:rPr>
+      </w:pPr>
+      <w:r>
+        <w:rPr>
+          <w:rFonts w:ascii="Times New Roman" w:hAnsi="Times New Roman" w:cs="Times New Roman"/>
+          <w:noProof/>
+          <w:sz w:val="26"/>
+          <w:szCs w:val="26"/>
+        </w:rPr>
+        <w:drawing>
+          <wp:inline distT="0" distB="0" distL="0" distR="0" wp14:anchorId="3892D433" wp14:editId="21FFA741">
+            <wp:extent cx="5943600" cy="3463925"/>
+            <wp:effectExtent l="0" t="0" r="0" b="3175"/>
+            <wp:docPr id="7" name="Picture 7"/>
+            <wp:cNvGraphicFramePr>
+              <a:graphicFrameLocks xmlns:a="http://schemas.openxmlformats.org/drawingml/2006/main" noChangeAspect="1"/>
+            </wp:cNvGraphicFramePr>
+            <a:graphic xmlns:a="http://schemas.openxmlformats.org/drawingml/2006/main">
+              <a:graphicData uri="http://schemas.openxmlformats.org/drawingml/2006/picture">
+                <pic:pic xmlns:pic="http://schemas.openxmlformats.org/drawingml/2006/picture">
+                  <pic:nvPicPr>
+                    <pic:cNvPr id="1" name=""/>
+                    <pic:cNvPicPr/>
+                  </pic:nvPicPr>
+                  <pic:blipFill>
+                    <a:blip r:embed="rId18"/>
+                    <a:stretch>
+                      <a:fillRect/>
+                    </a:stretch>
+                  </pic:blipFill>
+                  <pic:spPr>
+                    <a:xfrm>
+                      <a:off x="0" y="0"/>
+                      <a:ext cx="5943600" cy="3463925"/>
+                    </a:xfrm>
+                    <a:prstGeom prst="rect">
+                      <a:avLst/>
+                    </a:prstGeom>
+                  </pic:spPr>
+                </pic:pic>
+              </a:graphicData>
+            </a:graphic>
+          </wp:inline>
+        </w:drawing>
+      </w:r>
+    </w:p>
+    <w:p>
+      <w:pPr>
+        <w:pStyle w:val="Heading2"/>
+        <w:rPr>
+          <w:rFonts w:ascii="Times New Roman" w:hAnsi="Times New Roman" w:cs="Times New Roman"/>
+          <w:color w:val="000000" w:themeColor="text1"/>
+        </w:rPr>
+      </w:pPr>
+      <w:bookmarkStart w:id="14" w:name="_Toc95773508"/>
+      <w:r>
+        <w:rPr>
+          <w:rFonts w:ascii="Times New Roman" w:hAnsi="Times New Roman" w:cs="Times New Roman"/>
+          <w:color w:val="000000" w:themeColor="text1"/>
+        </w:rPr>
+        <w:lastRenderedPageBreak/>
+        <w:t>3.2. AASD</w:t>
+      </w:r>
+      <w:bookmarkEnd w:id="14"/>
+    </w:p>
+    <w:p>
+      <w:pPr>
+        <w:rPr>
+          <w:rFonts w:ascii="Times New Roman" w:hAnsi="Times New Roman" w:cs="Times New Roman"/>
+          <w:sz w:val="26"/>
+          <w:szCs w:val="26"/>
+        </w:rPr>
+      </w:pPr>
+      <w:r>
+        <w:rPr>
+          <w:rFonts w:ascii="Times New Roman" w:hAnsi="Times New Roman" w:cs="Times New Roman"/>
+          <w:noProof/>
+          <w:sz w:val="26"/>
+          <w:szCs w:val="26"/>
+        </w:rPr>
+        <w:drawing>
+          <wp:inline distT="0" distB="0" distL="0" distR="0" wp14:anchorId="102EEF49" wp14:editId="6CA135E1">
+            <wp:extent cx="5943600" cy="3407410"/>
+            <wp:effectExtent l="0" t="0" r="0" b="2540"/>
+            <wp:docPr id="15" name="Picture 15"/>
+            <wp:cNvGraphicFramePr>
+              <a:graphicFrameLocks xmlns:a="http://schemas.openxmlformats.org/drawingml/2006/main" noChangeAspect="1"/>
+            </wp:cNvGraphicFramePr>
+            <a:graphic xmlns:a="http://schemas.openxmlformats.org/drawingml/2006/main">
+              <a:graphicData uri="http://schemas.openxmlformats.org/drawingml/2006/picture">
+                <pic:pic xmlns:pic="http://schemas.openxmlformats.org/drawingml/2006/picture">
+                  <pic:nvPicPr>
+                    <pic:cNvPr id="1" name=""/>
+                    <pic:cNvPicPr/>
+                  </pic:nvPicPr>
+                  <pic:blipFill>
+                    <a:blip r:embed="rId19"/>
+                    <a:stretch>
+                      <a:fillRect/>
+                    </a:stretch>
+                  </pic:blipFill>
+                  <pic:spPr>
+                    <a:xfrm>
+                      <a:off x="0" y="0"/>
+                      <a:ext cx="5943600" cy="3407410"/>
+                    </a:xfrm>
+                    <a:prstGeom prst="rect">
+                      <a:avLst/>
+                    </a:prstGeom>
+                  </pic:spPr>
+                </pic:pic>
+              </a:graphicData>
+            </a:graphic>
+          </wp:inline>
+        </w:drawing>
+      </w:r>
+    </w:p>
+    <w:p>
+      <w:pPr>
+        <w:pStyle w:val="Heading2"/>
+        <w:rPr>
+          <w:rFonts w:ascii="Times New Roman" w:hAnsi="Times New Roman" w:cs="Times New Roman"/>
+          <w:color w:val="000000" w:themeColor="text1"/>
+        </w:rPr>
+      </w:pPr>
+      <w:bookmarkStart w:id="15" w:name="_Toc95773509"/>
+      <w:r>
+        <w:rPr>
+          <w:rFonts w:ascii="Times New Roman" w:hAnsi="Times New Roman" w:cs="Times New Roman"/>
+          <w:color w:val="000000" w:themeColor="text1"/>
+        </w:rPr>
+        <w:t>3.3. HNC</w:t>
+      </w:r>
+      <w:bookmarkEnd w:id="15"/>
+    </w:p>
+    <w:p>
+      <w:pPr>
+        <w:rPr>
+          <w:rFonts w:ascii="Times New Roman" w:hAnsi="Times New Roman" w:cs="Times New Roman"/>
+          <w:sz w:val="26"/>
+          <w:szCs w:val="26"/>
+        </w:rPr>
+      </w:pPr>
+      <w:r>
+        <w:rPr>
+          <w:rFonts w:ascii="Times New Roman" w:hAnsi="Times New Roman" w:cs="Times New Roman"/>
+          <w:noProof/>
+          <w:sz w:val="26"/>
+          <w:szCs w:val="26"/>
+        </w:rPr>
+        <w:drawing>
+          <wp:inline distT="0" distB="0" distL="0" distR="0" wp14:anchorId="1D9C6BC5" wp14:editId="52717AD2">
+            <wp:extent cx="5943600" cy="3460115"/>
+            <wp:effectExtent l="0" t="0" r="0" b="6985"/>
+            <wp:docPr id="16" name="Picture 16"/>
+            <wp:cNvGraphicFramePr>
+              <a:graphicFrameLocks xmlns:a="http://schemas.openxmlformats.org/drawingml/2006/main" noChangeAspect="1"/>
+            </wp:cNvGraphicFramePr>
+            <a:graphic xmlns:a="http://schemas.openxmlformats.org/drawingml/2006/main">
+              <a:graphicData uri="http://schemas.openxmlformats.org/drawingml/2006/picture">
+                <pic:pic xmlns:pic="http://schemas.openxmlformats.org/drawingml/2006/picture">
+                  <pic:nvPicPr>
+                    <pic:cNvPr id="1" name=""/>
+                    <pic:cNvPicPr/>
+                  </pic:nvPicPr>
+                  <pic:blipFill>
+                    <a:blip r:embed="rId20"/>
+                    <a:stretch>
+                      <a:fillRect/>
+                    </a:stretch>
+                  </pic:blipFill>
+                  <pic:spPr>
+                    <a:xfrm>
+                      <a:off x="0" y="0"/>
+                      <a:ext cx="5943600" cy="3460115"/>
+                    </a:xfrm>
+                    <a:prstGeom prst="rect">
+                      <a:avLst/>
+                    </a:prstGeom>
+                  </pic:spPr>
+                </pic:pic>
+              </a:graphicData>
+            </a:graphic>
+          </wp:inline>
+        </w:drawing>
+      </w:r>
+    </w:p>
+    <w:p>
+      <w:pPr>
+        <w:pStyle w:val="Heading1"/>
+        <w:rPr>
+          <w:rFonts w:ascii="Times New Roman" w:hAnsi="Times New Roman" w:cs="Times New Roman"/>
+          <w:b/>
+          <w:bCs/>
+          <w:color w:val="000000" w:themeColor="text1"/>
+          <w:sz w:val="26"/>
+          <w:szCs w:val="26"/>
+        </w:rPr>
+      </w:pPr>
+      <w:r>
+        <w:rPr>
+          <w:rFonts w:ascii="Times New Roman" w:hAnsi="Times New Roman" w:cs="Times New Roman"/>
+          <w:b/>
+          <w:bCs/>
+          <w:color w:val="000000" w:themeColor="text1"/>
+          <w:sz w:val="26"/>
+          <w:szCs w:val="26"/>
+        </w:rPr>
+        <w:t>4. Update firmware</w:t>
+      </w:r>
+    </w:p>
+    <w:p>
+      <w:pPr>
+        <w:rPr>
+          <w:rFonts w:ascii="Times New Roman" w:hAnsi="Times New Roman" w:cs="Times New Roman"/>
+          <w:sz w:val="26"/>
+          <w:szCs w:val="26"/>
+        </w:rPr>
+      </w:pPr>
+      <w:r>
+        <w:rPr>
+          <w:rFonts w:ascii="Times New Roman" w:hAnsi="Times New Roman" w:cs="Times New Roman"/>
+          <w:sz w:val="26"/>
+          <w:szCs w:val="26"/>
+        </w:rPr>
+        <w:t>Pls this a doc and download tool from this repo</w:t>
+      </w:r>
+    </w:p>
+    <w:p>
+      <w:pPr>
+        <w:rPr>
+          <w:rFonts w:ascii="Times New Roman" w:hAnsi="Times New Roman" w:cs="Times New Roman"/>
+          <w:sz w:val="26"/>
+          <w:szCs w:val="26"/>
+        </w:rPr>
+      </w:pPr>
+      <w:hyperlink r:id="rId21" w:history="1">
+        <w:r>
+          <w:rPr>
+            <w:rStyle w:val="Hyperlink"/>
+            <w:rFonts w:ascii="Times New Roman" w:hAnsi="Times New Roman" w:cs="Times New Roman"/>
+            <w:sz w:val="26"/>
+            <w:szCs w:val="26"/>
+          </w:rPr>
+          <w:t>https://github.com/hoantv/VNM_UPDATE_TOOL</w:t>
+        </w:r>
+      </w:hyperlink>
+    </w:p>
+    <w:p/>
     <w:sectPr>
       <w:pgSz w:w="12240" w:h="15840"/>
       <w:pgMar w:top="1440" w:right="1440" w:bottom="1440" w:left="1440" w:header="720" w:footer="720" w:gutter="0"/>
@@ -8474,6 +10629,66 @@
       <w:szCs w:val="26"/>
     </w:rPr>
   </w:style>
+  <w:style w:type="paragraph" w:styleId="TOCHeading">
+    <w:name w:val="TOC Heading"/>
+    <w:basedOn w:val="Heading1"/>
+    <w:next w:val="Normal"/>
+    <w:uiPriority w:val="39"/>
+    <w:unhideWhenUsed/>
+    <w:qFormat/>
+    <w:rsid w:val="00C23DAE"/>
+    <w:pPr>
+      <w:outlineLvl w:val="9"/>
+    </w:pPr>
+  </w:style>
+  <w:style w:type="paragraph" w:styleId="TOC1">
+    <w:name w:val="toc 1"/>
+    <w:basedOn w:val="Normal"/>
+    <w:next w:val="Normal"/>
+    <w:autoRedefine/>
+    <w:uiPriority w:val="39"/>
+    <w:unhideWhenUsed/>
+    <w:rsid w:val="00C23DAE"/>
+    <w:pPr>
+      <w:spacing w:after="100"/>
+    </w:pPr>
+  </w:style>
+  <w:style w:type="paragraph" w:styleId="TOC2">
+    <w:name w:val="toc 2"/>
+    <w:basedOn w:val="Normal"/>
+    <w:next w:val="Normal"/>
+    <w:autoRedefine/>
+    <w:uiPriority w:val="39"/>
+    <w:unhideWhenUsed/>
+    <w:rsid w:val="00C23DAE"/>
+    <w:pPr>
+      <w:spacing w:after="100"/>
+      <w:ind w:left="220"/>
+    </w:pPr>
+  </w:style>
+  <w:style w:type="character" w:styleId="Hyperlink">
+    <w:name w:val="Hyperlink"/>
+    <w:basedOn w:val="DefaultParagraphFont"/>
+    <w:uiPriority w:val="99"/>
+    <w:unhideWhenUsed/>
+    <w:rsid w:val="00C23DAE"/>
+    <w:rPr>
+      <w:color w:val="0563C1" w:themeColor="hyperlink"/>
+      <w:u w:val="single"/>
+    </w:rPr>
+  </w:style>
+  <w:style w:type="character" w:styleId="UnresolvedMention">
+    <w:name w:val="Unresolved Mention"/>
+    <w:basedOn w:val="DefaultParagraphFont"/>
+    <w:uiPriority w:val="99"/>
+    <w:semiHidden/>
+    <w:unhideWhenUsed/>
+    <w:rsid w:val="00553337"/>
+    <w:rPr>
+      <w:color w:val="605E5C"/>
+      <w:shd w:val="clear" w:color="auto" w:fill="E1DFDD"/>
+    </w:rPr>
+  </w:style>
 </w:styles>
 </file>
 
@@ -8770,4 +10985,16 @@
     </a:ext>
   </a:extLst>
 </a:theme>
+</file>
+
+<file path=customXml/item1.xml><?xml version="1.0" encoding="utf-8"?>
+<b:Sources xmlns:b="http://schemas.openxmlformats.org/officeDocument/2006/bibliography" xmlns="http://schemas.openxmlformats.org/officeDocument/2006/bibliography" SelectedStyle="\APASixthEditionOfficeOnline.xsl" StyleName="APA" Version="6"/>
+</file>
+
+<file path=customXml/itemProps1.xml><?xml version="1.0" encoding="utf-8"?>
+<ds:datastoreItem xmlns:ds="http://schemas.openxmlformats.org/officeDocument/2006/customXml" ds:itemID="{6E92C356-1737-461E-9FCE-DE9F82CB7A0D}">
+  <ds:schemaRefs>
+    <ds:schemaRef ds:uri="http://schemas.openxmlformats.org/officeDocument/2006/bibliography"/>
+  </ds:schemaRefs>
+</ds:datastoreItem>
 </file>
</xml_diff>